<commit_message>
Avancement rapport + constructions
</commit_message>
<xml_diff>
--- a/doc/R-306-Immeuble-ESR.docx
+++ b/doc/R-306-Immeuble-ESR.docx
@@ -1,24 +1,14 @@
 
 <file path=word/document.xml><?xml version="1.0" encoding="utf-8"?>
-<w:document xmlns:wpc="http://schemas.microsoft.com/office/word/2010/wordprocessingCanvas" xmlns:cx="http://schemas.microsoft.com/office/drawing/2014/chartex" xmlns:cx1="http://schemas.microsoft.com/office/drawing/2015/9/8/chartex" xmlns:cx2="http://schemas.microsoft.com/office/drawing/2015/10/21/chartex" xmlns:cx3="http://schemas.microsoft.com/office/drawing/2016/5/9/chartex" xmlns:cx4="http://schemas.microsoft.com/office/drawing/2016/5/10/chartex" xmlns:cx5="http://schemas.microsoft.com/office/drawing/2016/5/11/chartex" xmlns:cx6="http://schemas.microsoft.com/office/drawing/2016/5/12/chartex" xmlns:cx7="http://schemas.microsoft.com/office/drawing/2016/5/13/chartex" xmlns:cx8="http://schemas.microsoft.com/office/drawing/2016/5/14/chartex" xmlns:mc="http://schemas.openxmlformats.org/markup-compatibility/2006" xmlns:aink="http://schemas.microsoft.com/office/drawing/2016/ink" xmlns:am3d="http://schemas.microsoft.com/office/drawing/2017/model3d" xmlns:o="urn:schemas-microsoft-com:office:office" xmlns:r="http://schemas.openxmlformats.org/officeDocument/2006/relationships" xmlns:m="http://schemas.openxmlformats.org/officeDocument/2006/math" xmlns:v="urn:schemas-microsoft-com:vml" xmlns:wp14="http://schemas.microsoft.com/office/word/2010/wordprocessingDrawing" xmlns:wp="http://schemas.openxmlformats.org/drawingml/2006/wordprocessingDrawing" xmlns:w10="urn:schemas-microsoft-com:office:word" xmlns:w="http://schemas.openxmlformats.org/wordprocessingml/2006/main" xmlns:w14="http://schemas.microsoft.com/office/word/2010/wordml" xmlns:w15="http://schemas.microsoft.com/office/word/2012/wordml" xmlns:w16cid="http://schemas.microsoft.com/office/word/2016/wordml/cid" xmlns:w16se="http://schemas.microsoft.com/office/word/2015/wordml/symex" xmlns:wpg="http://schemas.microsoft.com/office/word/2010/wordprocessingGroup" xmlns:wpi="http://schemas.microsoft.com/office/word/2010/wordprocessingInk" xmlns:wne="http://schemas.microsoft.com/office/word/2006/wordml" xmlns:wps="http://schemas.microsoft.com/office/word/2010/wordprocessingShape" mc:Ignorable="w14 w15 w16se w16cid wp14">
+<w:document xmlns:wpc="http://schemas.microsoft.com/office/word/2010/wordprocessingCanvas" xmlns:cx="http://schemas.microsoft.com/office/drawing/2014/chartex" xmlns:cx1="http://schemas.microsoft.com/office/drawing/2015/9/8/chartex" xmlns:cx2="http://schemas.microsoft.com/office/drawing/2015/10/21/chartex" xmlns:cx3="http://schemas.microsoft.com/office/drawing/2016/5/9/chartex" xmlns:cx4="http://schemas.microsoft.com/office/drawing/2016/5/10/chartex" xmlns:cx5="http://schemas.microsoft.com/office/drawing/2016/5/11/chartex" xmlns:cx6="http://schemas.microsoft.com/office/drawing/2016/5/12/chartex" xmlns:cx7="http://schemas.microsoft.com/office/drawing/2016/5/13/chartex" xmlns:cx8="http://schemas.microsoft.com/office/drawing/2016/5/14/chartex" xmlns:mc="http://schemas.openxmlformats.org/markup-compatibility/2006" xmlns:aink="http://schemas.microsoft.com/office/drawing/2016/ink" xmlns:am3d="http://schemas.microsoft.com/office/drawing/2017/model3d" xmlns:o="urn:schemas-microsoft-com:office:office" xmlns:oel="http://schemas.microsoft.com/office/2019/extlst" xmlns:r="http://schemas.openxmlformats.org/officeDocument/2006/relationships" xmlns:m="http://schemas.openxmlformats.org/officeDocument/2006/math" xmlns:v="urn:schemas-microsoft-com:vml" xmlns:wp14="http://schemas.microsoft.com/office/word/2010/wordprocessingDrawing" xmlns:wp="http://schemas.openxmlformats.org/drawingml/2006/wordprocessingDrawing" xmlns:w10="urn:schemas-microsoft-com:office:word" xmlns:w="http://schemas.openxmlformats.org/wordprocessingml/2006/main" xmlns:w14="http://schemas.microsoft.com/office/word/2010/wordml" xmlns:w15="http://schemas.microsoft.com/office/word/2012/wordml" xmlns:w16cex="http://schemas.microsoft.com/office/word/2018/wordml/cex" xmlns:w16cid="http://schemas.microsoft.com/office/word/2016/wordml/cid" xmlns:w16="http://schemas.microsoft.com/office/word/2018/wordml" xmlns:w16sdtdh="http://schemas.microsoft.com/office/word/2020/wordml/sdtdatahash" xmlns:w16se="http://schemas.microsoft.com/office/word/2015/wordml/symex" xmlns:wpg="http://schemas.microsoft.com/office/word/2010/wordprocessingGroup" xmlns:wpi="http://schemas.microsoft.com/office/word/2010/wordprocessingInk" xmlns:wne="http://schemas.microsoft.com/office/word/2006/wordml" xmlns:wps="http://schemas.microsoft.com/office/word/2010/wordprocessingShape" mc:Ignorable="w14 w15 w16se w16cid w16 w16cex w16sdtdh wp14">
   <w:body>
     <w:p>
       <w:pPr>
         <w:pStyle w:val="Titre"/>
       </w:pPr>
-      <w:proofErr w:type="spellStart"/>
-      <w:r>
-        <w:t>OnlyUp</w:t>
-      </w:r>
-      <w:proofErr w:type="spellEnd"/>
-      <w:r>
-        <w:t xml:space="preserve"> </w:t>
-      </w:r>
-      <w:proofErr w:type="spellStart"/>
-      <w:r>
-        <w:t>Sàrl</w:t>
-      </w:r>
-      <w:proofErr w:type="spellEnd"/>
+      <w:r>
+        <w:t>OnlyUp Sàrl</w:t>
+      </w:r>
     </w:p>
     <w:p>
       <w:pPr>
@@ -127,16 +117,8 @@
         <w:rPr>
           <w:lang w:val="de-CH"/>
         </w:rPr>
-        <w:t xml:space="preserve">ETML - </w:t>
-      </w:r>
-      <w:proofErr w:type="spellStart"/>
-      <w:r>
-        <w:rPr>
-          <w:lang w:val="de-CH"/>
-        </w:rPr>
-        <w:t>Sébeillon</w:t>
-      </w:r>
-      <w:proofErr w:type="spellEnd"/>
+        <w:t>ETML - Sébeillon</w:t>
+      </w:r>
     </w:p>
     <w:p>
       <w:pPr>
@@ -2837,31 +2819,13 @@
           <w:sz w:val="22"/>
         </w:rPr>
       </w:pPr>
-      <w:proofErr w:type="spellStart"/>
       <w:r>
         <w:rPr>
           <w:b/>
           <w:sz w:val="22"/>
         </w:rPr>
-        <w:t>OnlyUp</w:t>
-      </w:r>
-      <w:proofErr w:type="spellEnd"/>
-      <w:r>
-        <w:rPr>
-          <w:b/>
-          <w:sz w:val="22"/>
-        </w:rPr>
-        <w:t xml:space="preserve"> </w:t>
-      </w:r>
-      <w:proofErr w:type="spellStart"/>
-      <w:r>
-        <w:rPr>
-          <w:b/>
-          <w:sz w:val="22"/>
-        </w:rPr>
-        <w:t>Sàrl</w:t>
-      </w:r>
-      <w:proofErr w:type="spellEnd"/>
+        <w:t>OnlyUp Sàrl</w:t>
+      </w:r>
     </w:p>
     <w:p>
       <w:pPr>
@@ -3003,6 +2967,7 @@
     <w:p>
       <w:pPr>
         <w:pStyle w:val="Titre3"/>
+        <w:ind w:left="1814"/>
       </w:pPr>
       <w:bookmarkStart w:id="10" w:name="_Toc81515978"/>
       <w:r>
@@ -3012,28 +2977,23 @@
     </w:p>
     <w:p>
       <w:pPr>
-        <w:pStyle w:val="Retraitcorpsdetexte3"/>
-      </w:pPr>
-    </w:p>
-    <w:p>
-      <w:pPr>
-        <w:pStyle w:val="Informations"/>
-      </w:pPr>
-      <w:r>
-        <w:t>A compléter</w:t>
-      </w:r>
-      <w:r>
-        <w:t>. Il s’agit d’ébaucher des réponses aux questions de l’acronyme CQQCOQP (Combien, Quoi, Qui, Comment, Où, Quand, Pourquoi)</w:t>
-      </w:r>
-    </w:p>
-    <w:p>
-      <w:pPr>
-        <w:pStyle w:val="Retraitcorpsdetexte3"/>
-      </w:pPr>
+        <w:pStyle w:val="Paragraphedeliste"/>
+        <w:ind w:left="1134"/>
+      </w:pPr>
+      <w:r>
+        <w:t xml:space="preserve">Construire un </w:t>
+      </w:r>
+      <w:r>
+        <w:t>immeuble de bureaux, de divertissements et d’habitations</w:t>
+      </w:r>
+      <w:r>
+        <w:t xml:space="preserve"> à partir d'une structure d'immeuble imposée</w:t>
+      </w:r>
     </w:p>
     <w:p>
       <w:pPr>
         <w:pStyle w:val="Titre3"/>
+        <w:ind w:left="1814"/>
       </w:pPr>
       <w:bookmarkStart w:id="11" w:name="_Toc731173416"/>
       <w:r>
@@ -3043,392 +3003,140 @@
     </w:p>
     <w:p>
       <w:pPr>
-        <w:pStyle w:val="Retraitcorpsdetexte3"/>
-      </w:pPr>
-    </w:p>
-    <w:p>
-      <w:pPr>
-        <w:pStyle w:val="Informations"/>
-      </w:pPr>
-      <w:r>
-        <w:t>A compléter</w:t>
-      </w:r>
-      <w:r>
-        <w:t xml:space="preserve">… </w:t>
-      </w:r>
-      <w:r>
-        <w:t>Il s’agit d’identifier le(s) profil(s) de(s) utilisateur-</w:t>
-      </w:r>
-      <w:proofErr w:type="spellStart"/>
-      <w:r>
-        <w:t>trice</w:t>
-      </w:r>
-      <w:proofErr w:type="spellEnd"/>
-      <w:r>
-        <w:t>(s) type, et les conséquences que cela va avoir sur la conception (couleurs, ergonomie, utilisation, etc.)</w:t>
-      </w:r>
-    </w:p>
-    <w:p>
-      <w:pPr>
-        <w:pStyle w:val="Retraitcorpsdetexte3"/>
-      </w:pPr>
-    </w:p>
-    <w:p>
-      <w:pPr>
-        <w:pStyle w:val="Titre3"/>
-      </w:pPr>
-      <w:bookmarkStart w:id="12" w:name="_Toc1106844107"/>
-      <w:r>
-        <w:t>Fonctionnalités requises (du point de vue de l’utilisateur)</w:t>
-      </w:r>
-      <w:bookmarkEnd w:id="12"/>
-    </w:p>
-    <w:p>
-      <w:pPr>
-        <w:pStyle w:val="Retraitcorpsdetexte3"/>
-      </w:pPr>
-    </w:p>
-    <w:p>
-      <w:pPr>
-        <w:pStyle w:val="Informations"/>
-      </w:pPr>
-      <w:r>
-        <w:t xml:space="preserve">A compléter </w:t>
-      </w:r>
-      <w:r>
-        <w:t xml:space="preserve">par une espèce de mode d’emploi du produit. S’il s’agissait d’une montre, décrire qu’à part l’heure, il y aura la possibilité d’utiliser un chronomètre, un réveil, </w:t>
-      </w:r>
-      <w:r>
-        <w:t xml:space="preserve">… </w:t>
-      </w:r>
-    </w:p>
-    <w:p>
-      <w:pPr>
-        <w:pStyle w:val="Retraitcorpsdetexte3"/>
-      </w:pPr>
-    </w:p>
-    <w:p>
-      <w:pPr>
-        <w:pStyle w:val="Titre3"/>
-      </w:pPr>
-      <w:bookmarkStart w:id="13" w:name="_Toc978744502"/>
-      <w:r>
-        <w:t>Contraintes</w:t>
-      </w:r>
-      <w:bookmarkEnd w:id="13"/>
-    </w:p>
-    <w:p>
-      <w:pPr>
-        <w:pStyle w:val="Retraitcorpsdetexte3"/>
-      </w:pPr>
-    </w:p>
-    <w:p>
-      <w:pPr>
-        <w:pStyle w:val="Informations"/>
-      </w:pPr>
-      <w:r>
-        <w:t>S</w:t>
-      </w:r>
-      <w:r>
-        <w:t>écurité,</w:t>
-      </w:r>
-      <w:r>
-        <w:t xml:space="preserve"> backups, disponibilité,</w:t>
-      </w:r>
-      <w:r>
-        <w:t xml:space="preserve"> système utilisé, interfa</w:t>
-      </w:r>
-      <w:r>
-        <w:t>ces avec autres logiciels, etc.</w:t>
-      </w:r>
-    </w:p>
-    <w:p>
-      <w:pPr>
-        <w:pStyle w:val="Retraitcorpsdetexte3"/>
-      </w:pPr>
-    </w:p>
-    <w:p>
-      <w:pPr>
-        <w:pStyle w:val="Titre3"/>
-      </w:pPr>
-      <w:bookmarkStart w:id="14" w:name="_Toc2922928"/>
-      <w:r>
-        <w:t>Travail à réaliser par l'apprenti</w:t>
-      </w:r>
-      <w:bookmarkEnd w:id="14"/>
-    </w:p>
-    <w:p>
-      <w:pPr>
-        <w:pStyle w:val="Retraitcorpsdetexte3"/>
-      </w:pPr>
-    </w:p>
-    <w:p>
-      <w:pPr>
-        <w:pStyle w:val="Informations"/>
-      </w:pPr>
-      <w:r>
-        <w:lastRenderedPageBreak/>
-        <w:t xml:space="preserve">Décrire à quoi doit ressembler le travail produit, ce qu’il faudra </w:t>
-      </w:r>
-      <w:r>
-        <w:t>rendre</w:t>
-      </w:r>
-      <w:r>
-        <w:t xml:space="preserve"> … </w:t>
-      </w:r>
-    </w:p>
-    <w:p>
-      <w:pPr>
-        <w:pStyle w:val="Retraitcorpsdetexte3"/>
-      </w:pPr>
-    </w:p>
-    <w:p>
-      <w:pPr>
-        <w:pStyle w:val="Titre3"/>
-      </w:pPr>
-      <w:bookmarkStart w:id="15" w:name="_Toc734406349"/>
-      <w:r>
-        <w:t>Si le temps le permet …</w:t>
-      </w:r>
-      <w:bookmarkEnd w:id="15"/>
-    </w:p>
-    <w:p>
-      <w:pPr>
-        <w:pStyle w:val="Retraitcorpsdetexte3"/>
-      </w:pPr>
-    </w:p>
-    <w:p>
-      <w:pPr>
-        <w:pStyle w:val="Informations"/>
-      </w:pPr>
-      <w:r>
-        <w:t xml:space="preserve">Objectifs </w:t>
-      </w:r>
-      <w:proofErr w:type="spellStart"/>
-      <w:r>
-        <w:t>complémentaires</w:t>
-      </w:r>
-      <w:r>
-        <w:t>au</w:t>
-      </w:r>
-      <w:proofErr w:type="spellEnd"/>
-      <w:r>
-        <w:t xml:space="preserve"> cas où le projet n’est pas assez ambitieux dans le temps imparti</w:t>
-      </w:r>
-      <w:r>
-        <w:t xml:space="preserve">… </w:t>
-      </w:r>
-    </w:p>
-    <w:p>
-      <w:pPr>
-        <w:pStyle w:val="Retraitcorpsdetexte3"/>
-      </w:pPr>
-    </w:p>
-    <w:p>
-      <w:pPr>
-        <w:pStyle w:val="Titre3"/>
-      </w:pPr>
-      <w:bookmarkStart w:id="16" w:name="_Toc1302849899"/>
-      <w:r>
-        <w:t>Méthodes de validation des solutions</w:t>
-      </w:r>
-      <w:bookmarkEnd w:id="16"/>
-    </w:p>
-    <w:p>
-      <w:pPr>
-        <w:pStyle w:val="Retraitcorpsdetexte3"/>
-      </w:pPr>
-    </w:p>
-    <w:p>
-      <w:pPr>
-        <w:pStyle w:val="Informations"/>
-      </w:pPr>
-      <w:r>
-        <w:t xml:space="preserve">Comment </w:t>
-      </w:r>
-      <w:r>
-        <w:t xml:space="preserve">les </w:t>
-      </w:r>
-      <w:r>
-        <w:t>tests</w:t>
-      </w:r>
-      <w:r>
-        <w:t xml:space="preserve"> vont être entrepris</w:t>
-      </w:r>
-      <w:r>
-        <w:t xml:space="preserve">, quels tests </w:t>
-      </w:r>
-      <w:r>
-        <w:t>doivent être entrepris</w:t>
-      </w:r>
-      <w:r>
-        <w:t>, etc.</w:t>
-      </w:r>
-      <w:r>
-        <w:t xml:space="preserve">… </w:t>
-      </w:r>
-    </w:p>
-    <w:p>
-      <w:pPr>
-        <w:pStyle w:val="Retraitcorpsdetexte3"/>
-      </w:pPr>
-    </w:p>
-    <w:p>
-      <w:pPr>
-        <w:pStyle w:val="Titre2"/>
-      </w:pPr>
-      <w:bookmarkStart w:id="17" w:name="_Toc359253044"/>
-      <w:r>
-        <w:t>Eléments</w:t>
-      </w:r>
-      <w:r>
-        <w:t xml:space="preserve"> évalués</w:t>
-      </w:r>
-      <w:bookmarkEnd w:id="17"/>
-    </w:p>
-    <w:p>
-      <w:pPr>
-        <w:pStyle w:val="Informations"/>
-      </w:pPr>
-      <w:r>
-        <w:t xml:space="preserve">Cette section </w:t>
-      </w:r>
-      <w:r>
-        <w:t>doit être élaborée et validée avec le chef de projet.</w:t>
-      </w:r>
-    </w:p>
-    <w:p>
-      <w:pPr>
-        <w:pStyle w:val="Informations"/>
-      </w:pPr>
-    </w:p>
-    <w:p>
-      <w:pPr>
-        <w:pStyle w:val="Informations"/>
-      </w:pPr>
-      <w:r>
-        <w:t>Les éléments évalués peuvent être choisis dans la liste suivante :</w:t>
-      </w:r>
-      <w:r>
-        <w:t xml:space="preserve"> </w:t>
-      </w:r>
-    </w:p>
-    <w:p>
-      <w:pPr>
-        <w:pStyle w:val="Informations"/>
+        <w:pStyle w:val="Paragraphedeliste"/>
         <w:numPr>
           <w:ilvl w:val="0"/>
-          <w:numId w:val="5"/>
+          <w:numId w:val="10"/>
         </w:numPr>
       </w:pPr>
       <w:r>
-        <w:t>Le rapport</w:t>
-      </w:r>
-    </w:p>
-    <w:p>
-      <w:pPr>
-        <w:pStyle w:val="Informations"/>
+        <w:t>Des employés d’une entreprise</w:t>
+      </w:r>
+    </w:p>
+    <w:p>
+      <w:pPr>
+        <w:pStyle w:val="Paragraphedeliste"/>
         <w:numPr>
           <w:ilvl w:val="0"/>
-          <w:numId w:val="5"/>
+          <w:numId w:val="10"/>
         </w:numPr>
       </w:pPr>
       <w:r>
-        <w:t>L</w:t>
-      </w:r>
-      <w:r>
-        <w:t>es</w:t>
-      </w:r>
-      <w:r>
-        <w:t xml:space="preserve"> planification</w:t>
-      </w:r>
-      <w:r>
-        <w:t>s (initiale et détaillée)</w:t>
-      </w:r>
-    </w:p>
-    <w:p>
-      <w:pPr>
-        <w:pStyle w:val="Informations"/>
+        <w:t>Des jeunes qui veulent s’amuser</w:t>
+      </w:r>
+    </w:p>
+    <w:p>
+      <w:pPr>
+        <w:pStyle w:val="Paragraphedeliste"/>
         <w:numPr>
           <w:ilvl w:val="0"/>
-          <w:numId w:val="5"/>
+          <w:numId w:val="10"/>
         </w:numPr>
       </w:pPr>
       <w:r>
-        <w:t>Le journal de travail</w:t>
-      </w:r>
-    </w:p>
-    <w:p>
-      <w:pPr>
-        <w:pStyle w:val="Informations"/>
-        <w:numPr>
-          <w:ilvl w:val="0"/>
-          <w:numId w:val="5"/>
-        </w:numPr>
-      </w:pPr>
-      <w:r>
-        <w:t>Le</w:t>
-      </w:r>
-      <w:r>
-        <w:t xml:space="preserve"> code et le</w:t>
-      </w:r>
-      <w:r>
-        <w:t>s commentaires</w:t>
-      </w:r>
-    </w:p>
-    <w:p>
-      <w:pPr>
-        <w:pStyle w:val="Informations"/>
-        <w:numPr>
-          <w:ilvl w:val="0"/>
-          <w:numId w:val="5"/>
-        </w:numPr>
-      </w:pPr>
-      <w:r>
-        <w:t>Etat de fonctionnement du produit livré</w:t>
-      </w:r>
-    </w:p>
-    <w:p>
-      <w:pPr>
-        <w:pStyle w:val="Informations"/>
-        <w:numPr>
-          <w:ilvl w:val="0"/>
-          <w:numId w:val="5"/>
-        </w:numPr>
-      </w:pPr>
-      <w:r>
-        <w:t>Les documentations de mise en œuvre et d’utilisation</w:t>
-      </w:r>
-    </w:p>
-    <w:p>
-      <w:pPr>
-        <w:pStyle w:val="Informations"/>
-        <w:numPr>
-          <w:ilvl w:val="0"/>
-          <w:numId w:val="5"/>
-        </w:numPr>
-      </w:pPr>
-      <w:r>
-        <w:t>Possibilité de transmettre le travail à une personne extérieure pour le terminer, le corriger ou le compléter</w:t>
-      </w:r>
-    </w:p>
-    <w:p>
-      <w:pPr>
-        <w:pStyle w:val="Informations"/>
-        <w:numPr>
-          <w:ilvl w:val="0"/>
-          <w:numId w:val="5"/>
-        </w:numPr>
-      </w:pPr>
-      <w:r>
-        <w:t>Compréhension du travail</w:t>
+        <w:t>Des locataires</w:t>
+      </w:r>
+    </w:p>
+    <w:p>
+      <w:pPr>
+        <w:pStyle w:val="Titre3"/>
+        <w:ind w:left="1814"/>
+      </w:pPr>
+      <w:bookmarkStart w:id="12" w:name="_Toc1106844107"/>
+      <w:r>
+        <w:t>Fonctionnalités requises (du point de vue de l’utilisateur)</w:t>
+      </w:r>
+      <w:bookmarkEnd w:id="12"/>
+    </w:p>
+    <w:p>
+      <w:pPr>
+        <w:pStyle w:val="Retraitcorpsdetexte3"/>
+        <w:ind w:left="1134"/>
+      </w:pPr>
+      <w:r>
+        <w:t>Une salle de jeu est à disposition afin que les enfants puissent aller s’amuser.</w:t>
+      </w:r>
+    </w:p>
+    <w:p>
+      <w:pPr>
+        <w:pStyle w:val="Retraitcorpsdetexte3"/>
+        <w:ind w:left="1134"/>
+      </w:pPr>
+      <w:r>
+        <w:t xml:space="preserve">Des bureaux seront </w:t>
+      </w:r>
+      <w:r>
+        <w:t>mis</w:t>
+      </w:r>
+      <w:r>
+        <w:t xml:space="preserve"> en location à des entreprises qui ont besoin de locaux.</w:t>
+      </w:r>
+    </w:p>
+    <w:p>
+      <w:pPr>
+        <w:pStyle w:val="Retraitcorpsdetexte3"/>
+        <w:ind w:left="1134"/>
+      </w:pPr>
+      <w:r>
+        <w:t>Des appartements seront également mis en location.</w:t>
+      </w:r>
+    </w:p>
+    <w:p>
+      <w:pPr>
+        <w:pStyle w:val="Retraitcorpsdetexte3"/>
+        <w:ind w:left="1134"/>
+      </w:pPr>
+      <w:r>
+        <w:t>Un parking sera disponible pour les locataires et visiteurs.</w:t>
+      </w:r>
+    </w:p>
+    <w:p>
+      <w:pPr>
+        <w:pStyle w:val="Retraitcorpsdetexte3"/>
+        <w:ind w:left="1134"/>
+        <w:rPr>
+          <w:rStyle w:val="Accentuationintense"/>
+          <w:i w:val="0"/>
+          <w:iCs w:val="0"/>
+          <w:color w:val="auto"/>
+        </w:rPr>
+      </w:pPr>
+      <w:r>
+        <w:rPr>
+          <w:rStyle w:val="Accentuationintense"/>
+          <w:i w:val="0"/>
+          <w:iCs w:val="0"/>
+          <w:color w:val="auto"/>
+        </w:rPr>
+        <w:t>Un jardin sera accessible uniquement par les habitants.</w:t>
+      </w:r>
+    </w:p>
+    <w:p>
+      <w:pPr>
+        <w:pStyle w:val="Retraitcorpsdetexte3"/>
+        <w:ind w:left="1134"/>
+        <w:rPr>
+          <w:rStyle w:val="Accentuationintense"/>
+          <w:i w:val="0"/>
+          <w:iCs w:val="0"/>
+          <w:color w:val="auto"/>
+        </w:rPr>
+      </w:pPr>
+      <w:r>
+        <w:rPr>
+          <w:rStyle w:val="Accentuationintense"/>
+          <w:i w:val="0"/>
+          <w:iCs w:val="0"/>
+          <w:color w:val="auto"/>
+        </w:rPr>
+        <w:t>Le toit est ouvert aux habitants pour aller voir la vue et se détendre.</w:t>
       </w:r>
     </w:p>
     <w:p>
       <w:pPr>
         <w:pStyle w:val="Titre1"/>
       </w:pPr>
-      <w:bookmarkStart w:id="18" w:name="_Toc1440480918"/>
+      <w:bookmarkStart w:id="13" w:name="_Toc1440480918"/>
       <w:r>
         <w:t>Planification</w:t>
       </w:r>
@@ -3437,7 +3145,7 @@
       <w:r>
         <w:t xml:space="preserve"> Initiale</w:t>
       </w:r>
-      <w:bookmarkEnd w:id="18"/>
+      <w:bookmarkEnd w:id="13"/>
     </w:p>
     <w:p>
       <w:pPr>
@@ -3555,6 +3263,7 @@
         <w:rPr>
           <w:b/>
         </w:rPr>
+        <w:lastRenderedPageBreak/>
         <w:t>Sprint 2 :</w:t>
       </w:r>
     </w:p>
@@ -3705,29 +3414,28 @@
       <w:pPr>
         <w:pStyle w:val="Titre1"/>
       </w:pPr>
-      <w:bookmarkStart w:id="19" w:name="_Toc532179957"/>
-      <w:bookmarkStart w:id="20" w:name="_Toc165969641"/>
-      <w:bookmarkStart w:id="21" w:name="_Toc1333976378"/>
-      <w:r>
-        <w:lastRenderedPageBreak/>
+      <w:bookmarkStart w:id="14" w:name="_Toc532179957"/>
+      <w:bookmarkStart w:id="15" w:name="_Toc165969641"/>
+      <w:bookmarkStart w:id="16" w:name="_Toc1333976378"/>
+      <w:r>
         <w:t>Analyse</w:t>
       </w:r>
-      <w:bookmarkEnd w:id="19"/>
-      <w:bookmarkEnd w:id="20"/>
+      <w:bookmarkEnd w:id="14"/>
+      <w:bookmarkEnd w:id="15"/>
       <w:r>
         <w:t xml:space="preserve"> fonctionnelle</w:t>
       </w:r>
-      <w:bookmarkEnd w:id="21"/>
+      <w:bookmarkEnd w:id="16"/>
     </w:p>
     <w:p>
       <w:pPr>
         <w:pStyle w:val="Titre3"/>
       </w:pPr>
-      <w:bookmarkStart w:id="22" w:name="_Toc1738590084"/>
+      <w:bookmarkStart w:id="17" w:name="_Toc1738590084"/>
       <w:r>
         <w:t>Chambre</w:t>
       </w:r>
-      <w:bookmarkEnd w:id="22"/>
+      <w:bookmarkEnd w:id="17"/>
     </w:p>
     <w:tbl>
       <w:tblPr>
@@ -4025,11 +3733,11 @@
       <w:pPr>
         <w:pStyle w:val="Titre3"/>
       </w:pPr>
-      <w:bookmarkStart w:id="23" w:name="_Toc834014642"/>
+      <w:bookmarkStart w:id="18" w:name="_Toc834014642"/>
       <w:r>
         <w:t>Appartement</w:t>
       </w:r>
-      <w:bookmarkEnd w:id="23"/>
+      <w:bookmarkEnd w:id="18"/>
     </w:p>
     <w:tbl>
       <w:tblPr>
@@ -4172,6 +3880,7 @@
                 <w:p>
                   <w:proofErr w:type="gramStart"/>
                   <w:r>
+                    <w:lastRenderedPageBreak/>
                     <w:t>colonne</w:t>
                   </w:r>
                   <w:proofErr w:type="gramEnd"/>
@@ -4395,11 +4104,11 @@
       <w:pPr>
         <w:pStyle w:val="Titre3"/>
       </w:pPr>
-      <w:bookmarkStart w:id="24" w:name="_Toc143233193"/>
+      <w:bookmarkStart w:id="19" w:name="_Toc143233193"/>
       <w:r>
         <w:t>Salle de bain</w:t>
       </w:r>
-      <w:bookmarkEnd w:id="24"/>
+      <w:bookmarkEnd w:id="19"/>
     </w:p>
     <w:tbl>
       <w:tblPr>
@@ -4540,7 +4249,6 @@
                 </w:tcPr>
                 <w:p>
                   <w:r>
-                    <w:lastRenderedPageBreak/>
                     <w:t>Dimensions</w:t>
                   </w:r>
                 </w:p>
@@ -4676,11 +4384,11 @@
       <w:pPr>
         <w:pStyle w:val="Titre3"/>
       </w:pPr>
-      <w:bookmarkStart w:id="25" w:name="_Toc1798570778"/>
+      <w:bookmarkStart w:id="20" w:name="_Toc1798570778"/>
       <w:r>
         <w:t>Jardin</w:t>
       </w:r>
-      <w:bookmarkEnd w:id="25"/>
+      <w:bookmarkEnd w:id="20"/>
     </w:p>
     <w:tbl>
       <w:tblPr>
@@ -4978,11 +4686,11 @@
       <w:pPr>
         <w:pStyle w:val="Titre3"/>
       </w:pPr>
-      <w:bookmarkStart w:id="26" w:name="_Toc401359119"/>
+      <w:bookmarkStart w:id="21" w:name="_Toc401359119"/>
       <w:r>
         <w:t>Studio</w:t>
       </w:r>
-      <w:bookmarkEnd w:id="26"/>
+      <w:bookmarkEnd w:id="21"/>
     </w:p>
     <w:tbl>
       <w:tblPr>
@@ -5081,6 +4789,7 @@
                 </w:tcPr>
                 <w:p>
                   <w:r>
+                    <w:lastRenderedPageBreak/>
                     <w:t>Mur</w:t>
                   </w:r>
                 </w:p>
@@ -5353,12 +5062,11 @@
       <w:pPr>
         <w:pStyle w:val="Titre3"/>
       </w:pPr>
-      <w:bookmarkStart w:id="27" w:name="_Toc764735186"/>
-      <w:r>
-        <w:lastRenderedPageBreak/>
+      <w:bookmarkStart w:id="22" w:name="_Toc764735186"/>
+      <w:r>
         <w:t>Parking</w:t>
       </w:r>
-      <w:bookmarkEnd w:id="27"/>
+      <w:bookmarkEnd w:id="22"/>
     </w:p>
     <w:tbl>
       <w:tblPr>
@@ -5720,11 +5428,11 @@
       <w:pPr>
         <w:pStyle w:val="Titre3"/>
       </w:pPr>
-      <w:bookmarkStart w:id="28" w:name="_Toc326001124"/>
+      <w:bookmarkStart w:id="23" w:name="_Toc326001124"/>
       <w:r>
         <w:t>Salon</w:t>
       </w:r>
-      <w:bookmarkEnd w:id="28"/>
+      <w:bookmarkEnd w:id="23"/>
     </w:p>
     <w:tbl>
       <w:tblPr>
@@ -6019,6 +5727,7 @@
                 </w:tcPr>
                 <w:p>
                   <w:r>
+                    <w:lastRenderedPageBreak/>
                     <w:t>Etage et emplacement</w:t>
                   </w:r>
                 </w:p>
@@ -6044,11 +5753,11 @@
       <w:pPr>
         <w:pStyle w:val="Titre3"/>
       </w:pPr>
-      <w:bookmarkStart w:id="29" w:name="_Toc656209888"/>
+      <w:bookmarkStart w:id="24" w:name="_Toc656209888"/>
       <w:r>
         <w:t>Salle de jeu</w:t>
       </w:r>
-      <w:bookmarkEnd w:id="29"/>
+      <w:bookmarkEnd w:id="24"/>
     </w:p>
     <w:tbl>
       <w:tblPr>
@@ -6409,7 +6118,6 @@
                 </w:tcPr>
                 <w:p>
                   <w:r>
-                    <w:lastRenderedPageBreak/>
                     <w:t>Paniers de basketball</w:t>
                   </w:r>
                 </w:p>
@@ -6435,11 +6143,11 @@
       <w:pPr>
         <w:pStyle w:val="Titre3"/>
       </w:pPr>
-      <w:bookmarkStart w:id="30" w:name="_Toc1822386357"/>
+      <w:bookmarkStart w:id="25" w:name="_Toc1822386357"/>
       <w:r>
         <w:t>Bureaux (entreprise)</w:t>
       </w:r>
-      <w:bookmarkEnd w:id="30"/>
+      <w:bookmarkEnd w:id="25"/>
     </w:p>
     <w:tbl>
       <w:tblPr>
@@ -6941,9 +6649,8 @@
       <w:pPr>
         <w:pStyle w:val="Titre3"/>
       </w:pPr>
-      <w:bookmarkStart w:id="31" w:name="_GoBack"/>
-      <w:bookmarkEnd w:id="31"/>
-      <w:r>
+      <w:r>
+        <w:lastRenderedPageBreak/>
         <w:t xml:space="preserve"> Propositions</w:t>
       </w:r>
     </w:p>
@@ -7291,7 +6998,6 @@
                 <w:p>
                   <w:proofErr w:type="spellStart"/>
                   <w:r>
-                    <w:lastRenderedPageBreak/>
                     <w:t>Cheminee</w:t>
                   </w:r>
                   <w:proofErr w:type="spellEnd"/>
@@ -7462,127 +7168,79 @@
       <w:pPr>
         <w:pStyle w:val="Titre1"/>
       </w:pPr>
-      <w:bookmarkStart w:id="32" w:name="_Toc656485762"/>
-      <w:bookmarkStart w:id="33" w:name="_Toc532179959"/>
-      <w:bookmarkStart w:id="34" w:name="_Toc165969643"/>
-      <w:r>
-        <w:t>Conception</w:t>
-      </w:r>
-      <w:bookmarkEnd w:id="32"/>
+      <w:bookmarkStart w:id="26" w:name="_Toc532179964"/>
+      <w:bookmarkStart w:id="27" w:name="_Toc165969648"/>
+      <w:bookmarkStart w:id="28" w:name="_Toc1083166538"/>
+      <w:r>
+        <w:t>Réalisation</w:t>
+      </w:r>
+      <w:bookmarkEnd w:id="26"/>
+      <w:bookmarkEnd w:id="27"/>
+      <w:bookmarkEnd w:id="28"/>
     </w:p>
     <w:p>
       <w:pPr>
         <w:pStyle w:val="Titre2"/>
       </w:pPr>
-      <w:bookmarkStart w:id="35" w:name="_Toc798439235"/>
-      <w:r>
-        <w:t>Architecture</w:t>
-      </w:r>
-      <w:bookmarkEnd w:id="35"/>
+      <w:bookmarkStart w:id="29" w:name="_Toc1164569726"/>
+      <w:r>
+        <w:t>Installation de l’e</w:t>
+      </w:r>
+      <w:r>
+        <w:t>nvironnement de travail</w:t>
+      </w:r>
+      <w:bookmarkEnd w:id="29"/>
+    </w:p>
+    <w:p>
+      <w:pPr>
+        <w:pStyle w:val="Retraitcorpsdetexte"/>
+        <w:numPr>
+          <w:ilvl w:val="0"/>
+          <w:numId w:val="11"/>
+        </w:numPr>
+      </w:pPr>
+      <w:r>
+        <w:t xml:space="preserve">Windows 10 22H2 </w:t>
+      </w:r>
+      <w:proofErr w:type="spellStart"/>
+      <w:r>
+        <w:t>build</w:t>
+      </w:r>
+      <w:proofErr w:type="spellEnd"/>
+      <w:r>
+        <w:t xml:space="preserve"> 19045.4046</w:t>
+      </w:r>
+    </w:p>
+    <w:p>
+      <w:pPr>
+        <w:pStyle w:val="Retraitcorpsdetexte"/>
+        <w:numPr>
+          <w:ilvl w:val="0"/>
+          <w:numId w:val="11"/>
+        </w:numPr>
+      </w:pPr>
+      <w:r>
+        <w:t>SweetHome3D 7.2</w:t>
+      </w:r>
+    </w:p>
+    <w:p>
+      <w:pPr>
+        <w:pStyle w:val="Retraitcorpsdetexte"/>
+        <w:ind w:left="1494"/>
+      </w:pPr>
     </w:p>
     <w:p>
       <w:pPr>
         <w:pStyle w:val="Informations"/>
       </w:pPr>
       <w:r>
-        <w:t xml:space="preserve">Ce chapitre décrit </w:t>
-      </w:r>
-      <w:r>
-        <w:t xml:space="preserve">de manière avant tout graphique </w:t>
-      </w:r>
-      <w:r>
-        <w:t xml:space="preserve">les divers composants que le projet va </w:t>
-      </w:r>
-      <w:r>
-        <w:t>fournir, ainsi que ses interfaces vers le monde extérieur</w:t>
-      </w:r>
-    </w:p>
-    <w:p>
-      <w:pPr>
-        <w:pStyle w:val="Titre2"/>
-      </w:pPr>
-      <w:bookmarkStart w:id="36" w:name="_Toc14479976"/>
-      <w:r>
-        <w:t>Modèles de donnée</w:t>
-      </w:r>
-      <w:bookmarkEnd w:id="36"/>
-    </w:p>
-    <w:p>
-      <w:pPr>
-        <w:pStyle w:val="Informations"/>
-      </w:pPr>
-      <w:r>
-        <w:t>Ce chapitre est toujours applicable à un projet de développement. Il n’est que parfois applicable à un projet système ou réseau.</w:t>
-      </w:r>
-    </w:p>
-    <w:p>
-      <w:pPr>
-        <w:pStyle w:val="Informations"/>
-      </w:pPr>
-    </w:p>
-    <w:p>
-      <w:pPr>
-        <w:pStyle w:val="Informations"/>
-      </w:pPr>
-      <w:r>
-        <w:t>Le chapitre contient toujours au moins un modèle conceptuel de données (dictionnaire de données)</w:t>
-      </w:r>
-    </w:p>
-    <w:p>
-      <w:pPr>
-        <w:pStyle w:val="Informations"/>
-      </w:pPr>
-    </w:p>
-    <w:p>
-      <w:pPr>
-        <w:pStyle w:val="Informations"/>
-      </w:pPr>
-      <w:r>
-        <w:t>Si le projet inclut une base de données</w:t>
-      </w:r>
-      <w:r>
-        <w:t>, ce chapitre contiendra également un m</w:t>
-      </w:r>
-      <w:r>
-        <w:t>odèle logique des données.</w:t>
-      </w:r>
-    </w:p>
-    <w:p>
-      <w:pPr>
-        <w:pStyle w:val="Titre2"/>
-      </w:pPr>
-      <w:bookmarkStart w:id="37" w:name="_Toc833115837"/>
-      <w:bookmarkEnd w:id="33"/>
-      <w:bookmarkEnd w:id="34"/>
-      <w:r>
-        <w:t>Implémentations spécifiques</w:t>
-      </w:r>
-      <w:bookmarkEnd w:id="37"/>
-    </w:p>
-    <w:p>
-      <w:pPr>
-        <w:pStyle w:val="Informations"/>
-      </w:pPr>
-      <w:r>
-        <w:t xml:space="preserve">Ce paragraphe </w:t>
-      </w:r>
-      <w:r>
-        <w:t xml:space="preserve">décrit </w:t>
-      </w:r>
-      <w:r>
-        <w:t xml:space="preserve">de manière détaillée </w:t>
-      </w:r>
-      <w:r>
-        <w:t>le fonctionnement</w:t>
-      </w:r>
-      <w:r>
-        <w:t xml:space="preserve"> de points particuliers qu’un développeur externe ne peut que difficilement saisir à la simple lecture du code</w:t>
-      </w:r>
-      <w:r>
-        <w:t>.</w:t>
-      </w:r>
-      <w:r>
-        <w:t xml:space="preserve"> </w:t>
+        <w:t>Ce</w:t>
+      </w:r>
+      <w:r>
+        <w:t>tte partie</w:t>
+      </w:r>
+      <w:r>
+        <w:t xml:space="preserve"> permet de reproduire ou reprendre le projet par un tiers.</w:t>
       </w:r>
     </w:p>
     <w:p>
@@ -7594,10 +7252,7 @@
         </w:numPr>
       </w:pPr>
       <w:r>
-        <w:t>Autant que possible de manière graphique</w:t>
-      </w:r>
-      <w:r>
-        <w:t>, imagée, tableaux, etc.</w:t>
+        <w:t>Versions des outils logiciels utilisés (OS, applications, pilotes, librairies, etc.)</w:t>
       </w:r>
     </w:p>
     <w:p>
@@ -7609,10 +7264,22 @@
         </w:numPr>
       </w:pPr>
       <w:r>
-        <w:t>Tous les cas particuliers devraient y être spécifiés</w:t>
-      </w:r>
-      <w:r>
-        <w:t>…</w:t>
+        <w:t>Configurations spéciales</w:t>
+      </w:r>
+      <w:r>
+        <w:t xml:space="preserve"> des outils (Equipements, </w:t>
+      </w:r>
+      <w:r>
+        <w:t>PC</w:t>
+      </w:r>
+      <w:r>
+        <w:t xml:space="preserve">, machines, </w:t>
+      </w:r>
+      <w:r>
+        <w:t xml:space="preserve">outillage, </w:t>
+      </w:r>
+      <w:r>
+        <w:t>etc.)</w:t>
       </w:r>
     </w:p>
     <w:p>
@@ -7624,48 +7291,10 @@
         </w:numPr>
       </w:pPr>
       <w:r>
-        <w:t>Justifier les choix</w:t>
-      </w:r>
-    </w:p>
-    <w:p>
-      <w:pPr>
-        <w:pStyle w:val="Titre1"/>
-      </w:pPr>
-      <w:bookmarkStart w:id="38" w:name="_Toc532179964"/>
-      <w:bookmarkStart w:id="39" w:name="_Toc165969648"/>
-      <w:bookmarkStart w:id="40" w:name="_Toc1083166538"/>
-      <w:r>
-        <w:t>Réalisation</w:t>
-      </w:r>
-      <w:bookmarkEnd w:id="38"/>
-      <w:bookmarkEnd w:id="39"/>
-      <w:bookmarkEnd w:id="40"/>
-    </w:p>
-    <w:p>
-      <w:pPr>
-        <w:pStyle w:val="Titre2"/>
-      </w:pPr>
-      <w:bookmarkStart w:id="41" w:name="_Toc1164569726"/>
-      <w:r>
-        <w:t>Installation de l’e</w:t>
-      </w:r>
-      <w:r>
-        <w:t>nvironnement de travail</w:t>
-      </w:r>
-      <w:bookmarkEnd w:id="41"/>
-    </w:p>
-    <w:p>
-      <w:pPr>
-        <w:pStyle w:val="Informations"/>
-      </w:pPr>
-      <w:r>
-        <w:t>Ce</w:t>
-      </w:r>
-      <w:r>
-        <w:t>tte partie</w:t>
-      </w:r>
-      <w:r>
-        <w:t xml:space="preserve"> permet de reproduire ou reprendre le projet par un tiers.</w:t>
+        <w:t>Arborescences des documents produits</w:t>
+      </w:r>
+      <w:r>
+        <w:t>.</w:t>
       </w:r>
     </w:p>
     <w:p>
@@ -7677,7 +7306,623 @@
         </w:numPr>
       </w:pPr>
       <w:r>
-        <w:t>Versions des outils logiciels utilisés (OS, applications, pilotes, librairies, etc.)</w:t>
+        <w:t>Comment accéder au code (repository)</w:t>
+      </w:r>
+    </w:p>
+    <w:p>
+      <w:pPr>
+        <w:pStyle w:val="Titre2"/>
+      </w:pPr>
+      <w:bookmarkStart w:id="30" w:name="_Toc518550054"/>
+      <w:r>
+        <w:t>Installation</w:t>
+      </w:r>
+      <w:bookmarkEnd w:id="30"/>
+    </w:p>
+    <w:p>
+      <w:pPr>
+        <w:pStyle w:val="Informations"/>
+      </w:pPr>
+      <w:r>
+        <w:t>Ce chapitre décrit comment mettre en œuvre le produit dans un environnement de test (</w:t>
+      </w:r>
+      <w:proofErr w:type="spellStart"/>
+      <w:r>
+        <w:t>staging</w:t>
+      </w:r>
+      <w:proofErr w:type="spellEnd"/>
+      <w:r>
+        <w:t xml:space="preserve"> server) et/ou de production</w:t>
+      </w:r>
+    </w:p>
+    <w:p>
+      <w:pPr>
+        <w:pStyle w:val="Titre2"/>
+      </w:pPr>
+      <w:r>
+        <w:t>Déroulement effectif</w:t>
+      </w:r>
+    </w:p>
+    <w:p>
+      <w:pPr>
+        <w:pStyle w:val="Retraitcorpsdetexte"/>
+      </w:pPr>
+      <w:r>
+        <w:t>Pour le premier sprint, aucun travail n’a été réalis</w:t>
+      </w:r>
+      <w:r>
+        <w:t>é</w:t>
+      </w:r>
+      <w:r>
+        <w:t xml:space="preserve"> au niveau de la construction, donc </w:t>
+      </w:r>
+      <w:r>
+        <w:t>rien n’a</w:t>
+      </w:r>
+      <w:r>
+        <w:t xml:space="preserve"> été livré</w:t>
+      </w:r>
+      <w:r>
+        <w:t xml:space="preserve">. Pendant le sprint 2, nous avons </w:t>
+      </w:r>
+      <w:r>
+        <w:t>commencé</w:t>
+      </w:r>
+      <w:r>
+        <w:t xml:space="preserve"> les stories salle de jeu et bureaux, et fait le parking.</w:t>
+      </w:r>
+    </w:p>
+    <w:p>
+      <w:pPr>
+        <w:pStyle w:val="Retraitcorpsdetexte"/>
+      </w:pPr>
+      <w:r>
+        <w:t xml:space="preserve">Après avoir fait la sprint </w:t>
+      </w:r>
+      <w:proofErr w:type="spellStart"/>
+      <w:r>
+        <w:t>review</w:t>
+      </w:r>
+      <w:proofErr w:type="spellEnd"/>
+      <w:r>
+        <w:t>, nous avons pu constater qu’environ la moitié des tests n’étai</w:t>
+      </w:r>
+      <w:r>
+        <w:t>ent</w:t>
+      </w:r>
+      <w:r>
+        <w:t xml:space="preserve"> partiellement, ou</w:t>
+      </w:r>
+      <w:r>
+        <w:t xml:space="preserve"> pas</w:t>
+      </w:r>
+      <w:r>
+        <w:t xml:space="preserve"> respecté</w:t>
+      </w:r>
+      <w:r>
+        <w:t>s</w:t>
+      </w:r>
+      <w:r>
+        <w:t>. Concernant notre méthodologie, les stor</w:t>
+      </w:r>
+      <w:r>
+        <w:t>ies</w:t>
+      </w:r>
+      <w:r>
+        <w:t xml:space="preserve"> qui ont été planifié</w:t>
+      </w:r>
+      <w:r>
+        <w:t>es</w:t>
+      </w:r>
+      <w:r>
+        <w:t xml:space="preserve"> ont toute</w:t>
+      </w:r>
+      <w:r>
+        <w:t>s</w:t>
+      </w:r>
+      <w:r>
+        <w:t xml:space="preserve"> été réalis</w:t>
+      </w:r>
+      <w:r>
+        <w:t>ées</w:t>
+      </w:r>
+      <w:r>
+        <w:t xml:space="preserve"> sauf une qui n’a pas pu être terminé</w:t>
+      </w:r>
+      <w:r>
+        <w:t>e</w:t>
+      </w:r>
+      <w:r>
+        <w:t>.</w:t>
+      </w:r>
+    </w:p>
+    <w:p>
+      <w:pPr>
+        <w:pStyle w:val="Retraitcorpsdetexte"/>
+      </w:pPr>
+      <w:r>
+        <w:t xml:space="preserve"> </w:t>
+      </w:r>
+    </w:p>
+    <w:p>
+      <w:pPr>
+        <w:pStyle w:val="Retraitcorpsdetexte"/>
+        <w:rPr>
+          <w:b/>
+          <w:bCs/>
+          <w:u w:val="single"/>
+        </w:rPr>
+      </w:pPr>
+      <w:r>
+        <w:rPr>
+          <w:b/>
+          <w:bCs/>
+          <w:u w:val="single"/>
+        </w:rPr>
+        <w:t>Sujets de satisfaction</w:t>
+      </w:r>
+    </w:p>
+    <w:p>
+      <w:pPr>
+        <w:pStyle w:val="Retraitcorpsdetexte"/>
+        <w:numPr>
+          <w:ilvl w:val="0"/>
+          <w:numId w:val="12"/>
+        </w:numPr>
+      </w:pPr>
+      <w:r>
+        <w:lastRenderedPageBreak/>
+        <w:t>La communication au sein du groupe</w:t>
+      </w:r>
+    </w:p>
+    <w:p>
+      <w:pPr>
+        <w:pStyle w:val="Retraitcorpsdetexte"/>
+        <w:numPr>
+          <w:ilvl w:val="0"/>
+          <w:numId w:val="12"/>
+        </w:numPr>
+      </w:pPr>
+      <w:r>
+        <w:t>L’organisation de notre travail</w:t>
+      </w:r>
+    </w:p>
+    <w:p>
+      <w:pPr>
+        <w:pStyle w:val="Retraitcorpsdetexte"/>
+        <w:rPr>
+          <w:b/>
+          <w:bCs/>
+          <w:u w:val="single"/>
+        </w:rPr>
+      </w:pPr>
+      <w:r>
+        <w:rPr>
+          <w:b/>
+          <w:bCs/>
+          <w:u w:val="single"/>
+        </w:rPr>
+        <w:t>Choses qui n’ont pas bien fonctionné</w:t>
+      </w:r>
+    </w:p>
+    <w:p>
+      <w:pPr>
+        <w:pStyle w:val="Retraitcorpsdetexte"/>
+        <w:numPr>
+          <w:ilvl w:val="0"/>
+          <w:numId w:val="13"/>
+        </w:numPr>
+      </w:pPr>
+      <w:r>
+        <w:t>Problèmes de compréhension avec les instructions du professeur</w:t>
+      </w:r>
+    </w:p>
+    <w:p>
+      <w:pPr>
+        <w:pStyle w:val="Retraitcorpsdetexte"/>
+        <w:rPr>
+          <w:b/>
+          <w:bCs/>
+          <w:u w:val="single"/>
+        </w:rPr>
+      </w:pPr>
+      <w:r>
+        <w:rPr>
+          <w:b/>
+          <w:bCs/>
+          <w:u w:val="single"/>
+        </w:rPr>
+        <w:t>Décisions de changement</w:t>
+      </w:r>
+    </w:p>
+    <w:p>
+      <w:pPr>
+        <w:pStyle w:val="Retraitcorpsdetexte"/>
+        <w:numPr>
+          <w:ilvl w:val="0"/>
+          <w:numId w:val="13"/>
+        </w:numPr>
+      </w:pPr>
+      <w:r>
+        <w:t>Poser plus de questions</w:t>
+      </w:r>
+    </w:p>
+    <w:p>
+      <w:pPr>
+        <w:pStyle w:val="Retraitcorpsdetexte"/>
+        <w:numPr>
+          <w:ilvl w:val="0"/>
+          <w:numId w:val="13"/>
+        </w:numPr>
+      </w:pPr>
+      <w:r>
+        <w:t>Faire des tests d’acceptance plus réalistes</w:t>
+      </w:r>
+    </w:p>
+    <w:p>
+      <w:pPr>
+        <w:pStyle w:val="Retraitcorpsdetexte"/>
+      </w:pPr>
+      <w:r>
+        <w:t xml:space="preserve"> </w:t>
+      </w:r>
+    </w:p>
+    <w:p>
+      <w:pPr>
+        <w:pStyle w:val="Retraitcorpsdetexte"/>
+      </w:pPr>
+      <w:r>
+        <w:t>Pour le sprint 3 nous avons terminé la salle de jeu et les bureaux, et fait les stories jardin et Appartement. La story studio a été commencé.</w:t>
+      </w:r>
+    </w:p>
+    <w:p>
+      <w:pPr>
+        <w:pStyle w:val="Retraitcorpsdetexte"/>
+      </w:pPr>
+      <w:r>
+        <w:t xml:space="preserve"> </w:t>
+      </w:r>
+    </w:p>
+    <w:p>
+      <w:pPr>
+        <w:pStyle w:val="Retraitcorpsdetexte"/>
+        <w:rPr>
+          <w:b/>
+          <w:bCs/>
+          <w:u w:val="single"/>
+        </w:rPr>
+      </w:pPr>
+      <w:r>
+        <w:rPr>
+          <w:b/>
+          <w:bCs/>
+          <w:u w:val="single"/>
+        </w:rPr>
+        <w:t>Sujets de satisfaction</w:t>
+      </w:r>
+    </w:p>
+    <w:p>
+      <w:pPr>
+        <w:pStyle w:val="Retraitcorpsdetexte"/>
+        <w:numPr>
+          <w:ilvl w:val="0"/>
+          <w:numId w:val="14"/>
+        </w:numPr>
+      </w:pPr>
+      <w:r>
+        <w:t>Amélioration de l’efficacité de notre travail</w:t>
+      </w:r>
+    </w:p>
+    <w:p>
+      <w:pPr>
+        <w:pStyle w:val="Retraitcorpsdetexte"/>
+        <w:numPr>
+          <w:ilvl w:val="0"/>
+          <w:numId w:val="14"/>
+        </w:numPr>
+      </w:pPr>
+      <w:r>
+        <w:t>Bonne intégration de la méthodologie Scrum</w:t>
+      </w:r>
+    </w:p>
+    <w:p>
+      <w:pPr>
+        <w:pStyle w:val="Retraitcorpsdetexte"/>
+        <w:numPr>
+          <w:ilvl w:val="0"/>
+          <w:numId w:val="14"/>
+        </w:numPr>
+      </w:pPr>
+      <w:r>
+        <w:t>Livraisons satisfaisantes</w:t>
+      </w:r>
+    </w:p>
+    <w:p>
+      <w:pPr>
+        <w:pStyle w:val="Retraitcorpsdetexte"/>
+        <w:rPr>
+          <w:b/>
+          <w:bCs/>
+          <w:u w:val="single"/>
+        </w:rPr>
+      </w:pPr>
+      <w:r>
+        <w:rPr>
+          <w:b/>
+          <w:bCs/>
+          <w:u w:val="single"/>
+        </w:rPr>
+        <w:t>Choses qui n’ont pas bien fonctionné</w:t>
+      </w:r>
+    </w:p>
+    <w:p>
+      <w:pPr>
+        <w:pStyle w:val="Retraitcorpsdetexte"/>
+        <w:numPr>
+          <w:ilvl w:val="0"/>
+          <w:numId w:val="15"/>
+        </w:numPr>
+      </w:pPr>
+      <w:r>
+        <w:t>Trop de discussions futiles</w:t>
+      </w:r>
+    </w:p>
+    <w:p>
+      <w:pPr>
+        <w:pStyle w:val="Retraitcorpsdetexte"/>
+        <w:rPr>
+          <w:b/>
+          <w:bCs/>
+          <w:u w:val="single"/>
+        </w:rPr>
+      </w:pPr>
+      <w:r>
+        <w:rPr>
+          <w:b/>
+          <w:bCs/>
+          <w:u w:val="single"/>
+        </w:rPr>
+        <w:t>Décisions de changement</w:t>
+      </w:r>
+    </w:p>
+    <w:p>
+      <w:pPr>
+        <w:pStyle w:val="Retraitcorpsdetexte"/>
+        <w:numPr>
+          <w:ilvl w:val="0"/>
+          <w:numId w:val="15"/>
+        </w:numPr>
+      </w:pPr>
+      <w:r>
+        <w:t>Réduire les discussions futiles</w:t>
+      </w:r>
+    </w:p>
+    <w:p>
+      <w:pPr>
+        <w:pStyle w:val="Titre2"/>
+      </w:pPr>
+      <w:r>
+        <w:t>Processus d’intégration</w:t>
+      </w:r>
+    </w:p>
+    <w:p>
+      <w:pPr>
+        <w:pStyle w:val="Retraitcorpsdetexte"/>
+      </w:pPr>
+      <w:r>
+        <w:rPr>
+          <w:rStyle w:val="ui-provider"/>
+        </w:rPr>
+        <w:t xml:space="preserve">Le processus a été réalisé par </w:t>
+      </w:r>
+      <w:proofErr w:type="spellStart"/>
+      <w:r>
+        <w:rPr>
+          <w:rStyle w:val="ui-provider"/>
+        </w:rPr>
+        <w:t>Dioussé</w:t>
+      </w:r>
+      <w:proofErr w:type="spellEnd"/>
+      <w:r>
+        <w:rPr>
+          <w:rStyle w:val="ui-provider"/>
+        </w:rPr>
+        <w:t xml:space="preserve"> avec l’aide d’Eliott et Nicola. Il a été réalisé après l</w:t>
+      </w:r>
+      <w:r>
+        <w:rPr>
+          <w:rStyle w:val="ui-provider"/>
+        </w:rPr>
+        <w:t>a</w:t>
+      </w:r>
+      <w:r>
+        <w:rPr>
+          <w:rStyle w:val="ui-provider"/>
+        </w:rPr>
+        <w:t xml:space="preserve"> </w:t>
+      </w:r>
+      <w:r>
+        <w:rPr>
+          <w:rStyle w:val="ui-provider"/>
+        </w:rPr>
+        <w:t>S</w:t>
+      </w:r>
+      <w:r>
+        <w:rPr>
+          <w:rStyle w:val="ui-provider"/>
+        </w:rPr>
+        <w:t xml:space="preserve">print </w:t>
+      </w:r>
+      <w:proofErr w:type="spellStart"/>
+      <w:r>
+        <w:rPr>
+          <w:rStyle w:val="ui-provider"/>
+        </w:rPr>
+        <w:t>R</w:t>
+      </w:r>
+      <w:r>
+        <w:rPr>
+          <w:rStyle w:val="ui-provider"/>
+        </w:rPr>
+        <w:t>eview</w:t>
+      </w:r>
+      <w:proofErr w:type="spellEnd"/>
+      <w:r>
+        <w:rPr>
+          <w:rStyle w:val="ui-provider"/>
+        </w:rPr>
+        <w:t xml:space="preserve"> et le résultat se trouve sur le repo</w:t>
+      </w:r>
+      <w:r>
+        <w:rPr>
+          <w:rStyle w:val="ui-provider"/>
+        </w:rPr>
+        <w:t>sitory</w:t>
+      </w:r>
+      <w:r>
+        <w:rPr>
+          <w:rStyle w:val="ui-provider"/>
+        </w:rPr>
+        <w:t xml:space="preserve"> de </w:t>
+      </w:r>
+      <w:proofErr w:type="spellStart"/>
+      <w:r>
+        <w:rPr>
+          <w:rStyle w:val="ui-provider"/>
+        </w:rPr>
+        <w:t>Dioussé</w:t>
+      </w:r>
+      <w:proofErr w:type="spellEnd"/>
+      <w:r>
+        <w:rPr>
+          <w:rStyle w:val="ui-provider"/>
+        </w:rPr>
+        <w:t xml:space="preserve"> dans </w:t>
+      </w:r>
+      <w:r>
+        <w:rPr>
+          <w:rStyle w:val="ui-provider"/>
+          <w:i/>
+          <w:iCs/>
+        </w:rPr>
+        <w:t>livrables/Final</w:t>
+      </w:r>
+      <w:r>
+        <w:rPr>
+          <w:rStyle w:val="ui-provider"/>
+        </w:rPr>
+        <w:t>.</w:t>
+      </w:r>
+    </w:p>
+    <w:p>
+      <w:pPr>
+        <w:pStyle w:val="Titre1"/>
+      </w:pPr>
+      <w:bookmarkStart w:id="31" w:name="_Toc532179966"/>
+      <w:bookmarkStart w:id="32" w:name="_Toc165969650"/>
+      <w:bookmarkStart w:id="33" w:name="_Toc1617205010"/>
+      <w:r>
+        <w:t>Tests</w:t>
+      </w:r>
+      <w:bookmarkEnd w:id="31"/>
+      <w:bookmarkEnd w:id="32"/>
+      <w:bookmarkEnd w:id="33"/>
+    </w:p>
+    <w:p>
+      <w:pPr>
+        <w:pStyle w:val="Titre2"/>
+      </w:pPr>
+      <w:bookmarkStart w:id="34" w:name="_Toc1375120424"/>
+      <w:bookmarkStart w:id="35" w:name="_Toc532179968"/>
+      <w:bookmarkStart w:id="36" w:name="_Toc165969652"/>
+      <w:bookmarkStart w:id="37" w:name="_Ref308525868"/>
+      <w:r>
+        <w:t>Stratégie de test</w:t>
+      </w:r>
+      <w:bookmarkEnd w:id="34"/>
+    </w:p>
+    <w:p>
+      <w:pPr>
+        <w:pStyle w:val="Informations"/>
+      </w:pPr>
+      <w:r>
+        <w:t>Qui, quand, avec quelles données, dans quel ordre, etc.</w:t>
+      </w:r>
+    </w:p>
+    <w:p>
+      <w:pPr>
+        <w:pStyle w:val="Titre2"/>
+      </w:pPr>
+      <w:bookmarkStart w:id="38" w:name="_Toc1876364391"/>
+      <w:r>
+        <w:t>Dossier des tests</w:t>
+      </w:r>
+      <w:bookmarkEnd w:id="35"/>
+      <w:bookmarkEnd w:id="36"/>
+      <w:bookmarkEnd w:id="37"/>
+      <w:bookmarkEnd w:id="38"/>
+    </w:p>
+    <w:p>
+      <w:pPr>
+        <w:pStyle w:val="Informations"/>
+      </w:pPr>
+      <w:r>
+        <w:t>On dresse le bilan des t</w:t>
+      </w:r>
+      <w:r>
+        <w:t>ests effectués (qui, quand, avec quelles données…)</w:t>
+      </w:r>
+      <w:r>
+        <w:t xml:space="preserve"> sous forme de procédure. Lorsque cela est possible, fournir un tableau des tests effectués avec les résultats obtenus et les actions à entreprendre en conséquence</w:t>
+      </w:r>
+      <w:r>
+        <w:t xml:space="preserve"> (et une estimation de leur durée)</w:t>
+      </w:r>
+      <w:r>
+        <w:t>.</w:t>
+      </w:r>
+    </w:p>
+    <w:p>
+      <w:pPr>
+        <w:pStyle w:val="Informations"/>
+      </w:pPr>
+      <w:r>
+        <w:t>Expliquer les raisons s</w:t>
+      </w:r>
+      <w:r>
+        <w:t>i des tests prévus</w:t>
+      </w:r>
+      <w:r>
+        <w:t xml:space="preserve"> </w:t>
+      </w:r>
+      <w:r>
+        <w:t xml:space="preserve">n'ont pas pu être </w:t>
+      </w:r>
+      <w:proofErr w:type="gramStart"/>
+      <w:r>
+        <w:t>effectués </w:t>
+      </w:r>
+      <w:r>
+        <w:t>.</w:t>
+      </w:r>
+      <w:proofErr w:type="gramEnd"/>
+    </w:p>
+    <w:p>
+      <w:pPr>
+        <w:pStyle w:val="Titre2"/>
+      </w:pPr>
+      <w:bookmarkStart w:id="39" w:name="_Toc904163269"/>
+      <w:r>
+        <w:t>Problèmes restants</w:t>
+      </w:r>
+      <w:bookmarkEnd w:id="39"/>
+    </w:p>
+    <w:p>
+      <w:pPr>
+        <w:pStyle w:val="Informations"/>
+      </w:pPr>
+      <w:r>
+        <w:t>Liste des bugs répertoriés avec</w:t>
       </w:r>
     </w:p>
     <w:p>
@@ -7689,22 +7934,10 @@
         </w:numPr>
       </w:pPr>
       <w:r>
-        <w:t>Configurations spéciales</w:t>
-      </w:r>
-      <w:r>
-        <w:t xml:space="preserve"> des outils (Equipements, </w:t>
-      </w:r>
-      <w:r>
-        <w:t>PC</w:t>
-      </w:r>
-      <w:r>
-        <w:t xml:space="preserve">, machines, </w:t>
-      </w:r>
-      <w:r>
-        <w:t xml:space="preserve">outillage, </w:t>
-      </w:r>
-      <w:r>
-        <w:t>etc.)</w:t>
+        <w:t>D</w:t>
+      </w:r>
+      <w:r>
+        <w:t>ate de découverte</w:t>
       </w:r>
     </w:p>
     <w:p>
@@ -7716,10 +7949,7 @@
         </w:numPr>
       </w:pPr>
       <w:r>
-        <w:t>Arborescences des documents produits</w:t>
-      </w:r>
-      <w:r>
-        <w:t>.</w:t>
+        <w:t>Impact</w:t>
       </w:r>
     </w:p>
     <w:p>
@@ -7731,211 +7961,7 @@
         </w:numPr>
       </w:pPr>
       <w:r>
-        <w:t>Comment accéder au code (repository)</w:t>
-      </w:r>
-    </w:p>
-    <w:p>
-      <w:pPr>
-        <w:pStyle w:val="Titre2"/>
-      </w:pPr>
-      <w:bookmarkStart w:id="42" w:name="_Toc518550054"/>
-      <w:r>
-        <w:t>Installation</w:t>
-      </w:r>
-      <w:bookmarkEnd w:id="42"/>
-    </w:p>
-    <w:p>
-      <w:pPr>
-        <w:pStyle w:val="Informations"/>
-      </w:pPr>
-      <w:r>
-        <w:t>Ce chapitre décrit comment mettre en œuvre le produit dans un environnement de test (</w:t>
-      </w:r>
-      <w:proofErr w:type="spellStart"/>
-      <w:r>
-        <w:t>staging</w:t>
-      </w:r>
-      <w:proofErr w:type="spellEnd"/>
-      <w:r>
-        <w:t xml:space="preserve"> server) et/ou de production</w:t>
-      </w:r>
-    </w:p>
-    <w:p>
-      <w:pPr>
-        <w:pStyle w:val="Titre2"/>
-      </w:pPr>
-      <w:bookmarkStart w:id="43" w:name="_Toc814167258"/>
-      <w:r>
-        <w:t>Planification détaillée</w:t>
-      </w:r>
-      <w:bookmarkEnd w:id="43"/>
-    </w:p>
-    <w:p>
-      <w:pPr>
-        <w:pStyle w:val="Informations"/>
-      </w:pPr>
-      <w:bookmarkStart w:id="44" w:name="_Toc532179961"/>
-      <w:r>
-        <w:t>Liste des sprints avec les stories qui ont été réalisées dans chacun.</w:t>
-      </w:r>
-    </w:p>
-    <w:p>
-      <w:pPr>
-        <w:pStyle w:val="Informations"/>
-      </w:pPr>
-      <w:r>
-        <w:t>On doit pouvoir voir si une story a été débutée dans un sprint mais terminée dans un autre.</w:t>
-      </w:r>
-    </w:p>
-    <w:p>
-      <w:pPr>
-        <w:pStyle w:val="Titre2"/>
-      </w:pPr>
-      <w:bookmarkStart w:id="45" w:name="_Toc1778994815"/>
-      <w:bookmarkEnd w:id="44"/>
-      <w:r>
-        <w:t>Journal de Bord</w:t>
-      </w:r>
-      <w:bookmarkEnd w:id="45"/>
-    </w:p>
-    <w:p>
-      <w:pPr>
-        <w:pStyle w:val="Informations"/>
-      </w:pPr>
-      <w:r>
-        <w:t>Historique</w:t>
-      </w:r>
-      <w:r>
-        <w:t xml:space="preserve"> des modifications demandées (ou nécessaires) au</w:t>
-      </w:r>
-      <w:r>
-        <w:t>x</w:t>
-      </w:r>
-      <w:r>
-        <w:t xml:space="preserve"> spécifications détaillé</w:t>
-      </w:r>
-      <w:r>
-        <w:t>es.</w:t>
-      </w:r>
-    </w:p>
-    <w:p>
-      <w:pPr>
-        <w:pStyle w:val="Informations"/>
-      </w:pPr>
-      <w:r>
-        <w:t>Date, raison, description, etc.</w:t>
-      </w:r>
-    </w:p>
-    <w:p>
-      <w:pPr>
-        <w:pStyle w:val="Titre1"/>
-      </w:pPr>
-      <w:bookmarkStart w:id="46" w:name="_Toc532179966"/>
-      <w:bookmarkStart w:id="47" w:name="_Toc165969650"/>
-      <w:bookmarkStart w:id="48" w:name="_Toc1617205010"/>
-      <w:r>
-        <w:t>Tests</w:t>
-      </w:r>
-      <w:bookmarkEnd w:id="46"/>
-      <w:bookmarkEnd w:id="47"/>
-      <w:bookmarkEnd w:id="48"/>
-    </w:p>
-    <w:p>
-      <w:pPr>
-        <w:pStyle w:val="Titre2"/>
-      </w:pPr>
-      <w:bookmarkStart w:id="49" w:name="_Toc1375120424"/>
-      <w:bookmarkStart w:id="50" w:name="_Toc532179968"/>
-      <w:bookmarkStart w:id="51" w:name="_Toc165969652"/>
-      <w:bookmarkStart w:id="52" w:name="_Ref308525868"/>
-      <w:r>
-        <w:t>Stratégie de test</w:t>
-      </w:r>
-      <w:bookmarkEnd w:id="49"/>
-    </w:p>
-    <w:p>
-      <w:pPr>
-        <w:pStyle w:val="Informations"/>
-      </w:pPr>
-      <w:r>
-        <w:t>Qui, quand, avec quelles données, dans quel ordre, etc.</w:t>
-      </w:r>
-    </w:p>
-    <w:p>
-      <w:pPr>
-        <w:pStyle w:val="Titre2"/>
-      </w:pPr>
-      <w:bookmarkStart w:id="53" w:name="_Toc1876364391"/>
-      <w:r>
-        <w:lastRenderedPageBreak/>
-        <w:t>Dossier des tests</w:t>
-      </w:r>
-      <w:bookmarkEnd w:id="50"/>
-      <w:bookmarkEnd w:id="51"/>
-      <w:bookmarkEnd w:id="52"/>
-      <w:bookmarkEnd w:id="53"/>
-    </w:p>
-    <w:p>
-      <w:pPr>
-        <w:pStyle w:val="Informations"/>
-      </w:pPr>
-      <w:r>
-        <w:t>On dresse le bilan des t</w:t>
-      </w:r>
-      <w:r>
-        <w:t>ests effectués (qui, quand, avec quelles données…)</w:t>
-      </w:r>
-      <w:r>
-        <w:t xml:space="preserve"> sous forme de procédure. Lorsque cela est possible, fournir un tableau des tests effectués avec les résultats obtenus et les actions à entreprendre en conséquence</w:t>
-      </w:r>
-      <w:r>
-        <w:t xml:space="preserve"> (et une estimation de leur durée)</w:t>
-      </w:r>
-      <w:r>
-        <w:t>.</w:t>
-      </w:r>
-    </w:p>
-    <w:p>
-      <w:pPr>
-        <w:pStyle w:val="Informations"/>
-      </w:pPr>
-      <w:r>
-        <w:t>Expliquer les raisons s</w:t>
-      </w:r>
-      <w:r>
-        <w:t>i des tests prévus</w:t>
-      </w:r>
-      <w:r>
-        <w:t xml:space="preserve"> </w:t>
-      </w:r>
-      <w:r>
-        <w:t xml:space="preserve">n'ont pas pu être </w:t>
-      </w:r>
-      <w:proofErr w:type="gramStart"/>
-      <w:r>
-        <w:t>effectués </w:t>
-      </w:r>
-      <w:r>
-        <w:t>.</w:t>
-      </w:r>
-      <w:proofErr w:type="gramEnd"/>
-    </w:p>
-    <w:p>
-      <w:pPr>
-        <w:pStyle w:val="Titre2"/>
-      </w:pPr>
-      <w:bookmarkStart w:id="54" w:name="_Toc904163269"/>
-      <w:r>
-        <w:t>Problèmes restants</w:t>
-      </w:r>
-      <w:bookmarkEnd w:id="54"/>
-    </w:p>
-    <w:p>
-      <w:pPr>
-        <w:pStyle w:val="Informations"/>
-      </w:pPr>
-      <w:r>
-        <w:t>Liste des bugs répertoriés avec</w:t>
+        <w:t>Comment le contourner</w:t>
       </w:r>
     </w:p>
     <w:p>
@@ -7947,11 +7973,129 @@
         </w:numPr>
       </w:pPr>
       <w:r>
-        <w:t>D</w:t>
-      </w:r>
-      <w:r>
-        <w:t>ate de découverte</w:t>
-      </w:r>
+        <w:t>Piste de résolution</w:t>
+      </w:r>
+    </w:p>
+    <w:p>
+      <w:pPr>
+        <w:pStyle w:val="Titre1"/>
+      </w:pPr>
+      <w:bookmarkStart w:id="40" w:name="_Toc165969653"/>
+      <w:bookmarkStart w:id="41" w:name="_Toc1263523701"/>
+      <w:r>
+        <w:t>Conclusion</w:t>
+      </w:r>
+      <w:bookmarkEnd w:id="40"/>
+      <w:bookmarkEnd w:id="41"/>
+    </w:p>
+    <w:p>
+      <w:pPr>
+        <w:pStyle w:val="Titre2"/>
+      </w:pPr>
+      <w:bookmarkStart w:id="42" w:name="_Toc165969654"/>
+      <w:bookmarkStart w:id="43" w:name="_Toc79900508"/>
+      <w:r>
+        <w:t xml:space="preserve">Bilan des </w:t>
+      </w:r>
+      <w:bookmarkEnd w:id="42"/>
+      <w:r>
+        <w:t>fonctionnalités demandées</w:t>
+      </w:r>
+      <w:bookmarkEnd w:id="43"/>
+    </w:p>
+    <w:p>
+      <w:pPr>
+        <w:pStyle w:val="Informations"/>
+      </w:pPr>
+      <w:r>
+        <w:t xml:space="preserve">Il s’agit de reprendre point par point les fonctionnalités décrites dans les spécifications de départ </w:t>
+      </w:r>
+      <w:r>
+        <w:t>et de définir si elles sont atteintes ou pas, et pourquoi.</w:t>
+      </w:r>
+    </w:p>
+    <w:p>
+      <w:pPr>
+        <w:pStyle w:val="Informations"/>
+      </w:pPr>
+      <w:r>
+        <w:t>Si ce n’est pas le cas, estimer</w:t>
+      </w:r>
+      <w:r>
+        <w:t xml:space="preserve"> en « % » ou en « temps supplémentaire » </w:t>
+      </w:r>
+      <w:r>
+        <w:t>le travail qu’il reste à accomplir pour terminer le tout.</w:t>
+      </w:r>
+    </w:p>
+    <w:p>
+      <w:pPr>
+        <w:pStyle w:val="Titre2"/>
+      </w:pPr>
+      <w:bookmarkStart w:id="44" w:name="_Toc165969655"/>
+      <w:bookmarkStart w:id="45" w:name="_Toc610543232"/>
+      <w:r>
+        <w:t>Bilan de la planification</w:t>
+      </w:r>
+      <w:bookmarkEnd w:id="44"/>
+      <w:bookmarkEnd w:id="45"/>
+    </w:p>
+    <w:p>
+      <w:pPr>
+        <w:pStyle w:val="Informations"/>
+      </w:pPr>
+      <w:r>
+        <w:t xml:space="preserve">Distinguer </w:t>
+      </w:r>
+      <w:r>
+        <w:t xml:space="preserve">et expliquer </w:t>
+      </w:r>
+      <w:r>
+        <w:t xml:space="preserve">les tâches qui ont généré des retards ou de l'avance dans la </w:t>
+      </w:r>
+      <w:r>
+        <w:t>gestion du</w:t>
+      </w:r>
+      <w:r>
+        <w:t xml:space="preserve"> projet.</w:t>
+      </w:r>
+      <w:r>
+        <w:t xml:space="preserve"> Indiquer les différence</w:t>
+      </w:r>
+      <w:r>
+        <w:t>s</w:t>
+      </w:r>
+      <w:r>
+        <w:t xml:space="preserve"> entre les planifications initiales et détaillées avec le journal de travail.</w:t>
+      </w:r>
+    </w:p>
+    <w:p>
+      <w:pPr>
+        <w:pStyle w:val="Titre2"/>
+      </w:pPr>
+      <w:bookmarkStart w:id="46" w:name="_Toc165969656"/>
+      <w:bookmarkStart w:id="47" w:name="_Toc202211051"/>
+      <w:r>
+        <w:t>Bilan personnel</w:t>
+      </w:r>
+      <w:bookmarkEnd w:id="46"/>
+      <w:bookmarkEnd w:id="47"/>
+    </w:p>
+    <w:p>
+      <w:pPr>
+        <w:pStyle w:val="Informations"/>
+      </w:pPr>
+      <w:r>
+        <w:t xml:space="preserve">Si c’était à </w:t>
+      </w:r>
+      <w:proofErr w:type="gramStart"/>
+      <w:r>
+        <w:t>refaire</w:t>
+      </w:r>
+      <w:r>
+        <w:t>:</w:t>
+      </w:r>
+      <w:proofErr w:type="gramEnd"/>
     </w:p>
     <w:p>
       <w:pPr>
@@ -7962,7 +8106,22 @@
         </w:numPr>
       </w:pPr>
       <w:r>
-        <w:t>Impact</w:t>
+        <w:t>Q</w:t>
+      </w:r>
+      <w:r>
+        <w:t xml:space="preserve">u’est-ce </w:t>
+      </w:r>
+      <w:r>
+        <w:t>qu’il faudrait garder</w:t>
+      </w:r>
+      <w:r>
+        <w:t> </w:t>
+      </w:r>
+      <w:r>
+        <w:t>? Les</w:t>
+      </w:r>
+      <w:r>
+        <w:t xml:space="preserve"> plus et les moins ?</w:t>
       </w:r>
     </w:p>
     <w:p>
@@ -7974,57 +8133,149 @@
         </w:numPr>
       </w:pPr>
       <w:r>
-        <w:t>Comment le contourner</w:t>
+        <w:lastRenderedPageBreak/>
+        <w:t>Q</w:t>
+      </w:r>
+      <w:r>
+        <w:t xml:space="preserve">u’est-ce </w:t>
+      </w:r>
+      <w:r>
+        <w:t>qu’il faudrait gérer, réaliser ou traiter différemment ?</w:t>
       </w:r>
     </w:p>
     <w:p>
       <w:pPr>
         <w:pStyle w:val="Informations"/>
-        <w:numPr>
-          <w:ilvl w:val="0"/>
-          <w:numId w:val="5"/>
-        </w:numPr>
-      </w:pPr>
-      <w:r>
-        <w:t>Piste de résolution</w:t>
+      </w:pPr>
+      <w:r>
+        <w:t>Qu’est que ce projet m’a appris ?</w:t>
+      </w:r>
+    </w:p>
+    <w:p>
+      <w:pPr>
+        <w:pStyle w:val="Informations"/>
+      </w:pPr>
+      <w:r>
+        <w:t>Suite à donner, améliorations souhaitables, …</w:t>
+      </w:r>
+    </w:p>
+    <w:p>
+      <w:pPr>
+        <w:pStyle w:val="Informations"/>
+      </w:pPr>
+      <w:r>
+        <w:t>Remerciements, signature, etc.</w:t>
       </w:r>
     </w:p>
     <w:p>
       <w:pPr>
         <w:pStyle w:val="Titre1"/>
       </w:pPr>
-      <w:bookmarkStart w:id="55" w:name="_Toc165969653"/>
-      <w:bookmarkStart w:id="56" w:name="_Toc1263523701"/>
-      <w:r>
-        <w:t>Conclusion</w:t>
+      <w:bookmarkStart w:id="48" w:name="_Toc532179971"/>
+      <w:bookmarkStart w:id="49" w:name="_Toc165969657"/>
+      <w:bookmarkStart w:id="50" w:name="_Toc275657204"/>
+      <w:r>
+        <w:t>Divers</w:t>
+      </w:r>
+      <w:bookmarkEnd w:id="48"/>
+      <w:bookmarkEnd w:id="49"/>
+      <w:bookmarkEnd w:id="50"/>
+    </w:p>
+    <w:p>
+      <w:pPr>
+        <w:pStyle w:val="Titre2"/>
+      </w:pPr>
+      <w:bookmarkStart w:id="51" w:name="_Toc532179972"/>
+      <w:bookmarkStart w:id="52" w:name="_Toc165969658"/>
+      <w:bookmarkStart w:id="53" w:name="_Toc1384930429"/>
+      <w:r>
+        <w:t>Journal de travail</w:t>
+      </w:r>
+      <w:bookmarkEnd w:id="51"/>
+      <w:bookmarkEnd w:id="52"/>
+      <w:bookmarkEnd w:id="53"/>
+    </w:p>
+    <w:p>
+      <w:pPr>
+        <w:pStyle w:val="Paragraphedeliste"/>
+        <w:ind w:left="1134"/>
+        <w:rPr>
+          <w:i/>
+          <w:iCs/>
+        </w:rPr>
+      </w:pPr>
+      <w:r>
+        <w:t xml:space="preserve">Pour retrouver mon </w:t>
+      </w:r>
+      <w:proofErr w:type="spellStart"/>
+      <w:r>
+        <w:t>JdT</w:t>
+      </w:r>
+      <w:proofErr w:type="spellEnd"/>
+      <w:r>
+        <w:t xml:space="preserve">, allez dans mon repository personnel et rendez-vous dans </w:t>
+      </w:r>
+      <w:r>
+        <w:rPr>
+          <w:i/>
+          <w:iCs/>
+        </w:rPr>
+        <w:t>Livrables</w:t>
+      </w:r>
+      <w:r>
+        <w:rPr>
+          <w:i/>
+          <w:iCs/>
+        </w:rPr>
+        <w:t>\journal.pdf</w:t>
+      </w:r>
+      <w:r>
+        <w:rPr>
+          <w:i/>
+          <w:iCs/>
+        </w:rPr>
+        <w:t>.</w:t>
+      </w:r>
+    </w:p>
+    <w:p>
+      <w:pPr>
+        <w:pStyle w:val="Titre2"/>
+      </w:pPr>
+      <w:bookmarkStart w:id="54" w:name="_Toc693287209"/>
+      <w:r>
+        <w:t>Webographie</w:t>
+      </w:r>
+      <w:bookmarkEnd w:id="54"/>
+    </w:p>
+    <w:p>
+      <w:pPr>
+        <w:pStyle w:val="Retraitcorpsdetexte"/>
+      </w:pPr>
+      <w:hyperlink r:id="rId13" w:history="1">
+        <w:r>
+          <w:rPr>
+            <w:rStyle w:val="Lienhypertexte"/>
+          </w:rPr>
+          <w:t>Sweet Home 3D : Modèles 3D libres</w:t>
+        </w:r>
+      </w:hyperlink>
+    </w:p>
+    <w:p>
+      <w:pPr>
+        <w:pStyle w:val="Titre1"/>
+      </w:pPr>
+      <w:bookmarkStart w:id="55" w:name="_Toc930871770"/>
+      <w:r>
+        <w:t>Annexes</w:t>
       </w:r>
       <w:bookmarkEnd w:id="55"/>
-      <w:bookmarkEnd w:id="56"/>
-    </w:p>
-    <w:p>
-      <w:pPr>
-        <w:pStyle w:val="Titre2"/>
-      </w:pPr>
-      <w:bookmarkStart w:id="57" w:name="_Toc165969654"/>
-      <w:bookmarkStart w:id="58" w:name="_Toc79900508"/>
-      <w:r>
-        <w:t xml:space="preserve">Bilan des </w:t>
-      </w:r>
-      <w:bookmarkEnd w:id="57"/>
-      <w:r>
-        <w:t>fonctionnalités demandées</w:t>
-      </w:r>
-      <w:bookmarkEnd w:id="58"/>
     </w:p>
     <w:p>
       <w:pPr>
         <w:pStyle w:val="Informations"/>
       </w:pPr>
       <w:r>
-        <w:t xml:space="preserve">Il s’agit de reprendre point par point les fonctionnalités décrites dans les spécifications de départ </w:t>
-      </w:r>
-      <w:r>
-        <w:t>et de définir si elles sont atteintes ou pas, et pourquoi.</w:t>
+        <w:t>Listing du code source (partiel ou, plus rarement complet)</w:t>
       </w:r>
     </w:p>
     <w:p>
@@ -8032,309 +8283,40 @@
         <w:pStyle w:val="Informations"/>
       </w:pPr>
       <w:r>
-        <w:t>Si ce n’est pas le cas, estimer</w:t>
-      </w:r>
-      <w:r>
-        <w:t xml:space="preserve"> en « % » ou en « temps supplémentaire » </w:t>
-      </w:r>
-      <w:r>
-        <w:t>le travail qu’il reste à accomplir pour terminer le tout.</w:t>
-      </w:r>
-    </w:p>
-    <w:p>
-      <w:pPr>
-        <w:pStyle w:val="Titre2"/>
-      </w:pPr>
-      <w:bookmarkStart w:id="59" w:name="_Toc165969655"/>
-      <w:bookmarkStart w:id="60" w:name="_Toc610543232"/>
-      <w:r>
-        <w:t>Bilan de la planification</w:t>
-      </w:r>
-      <w:bookmarkEnd w:id="59"/>
-      <w:bookmarkEnd w:id="60"/>
+        <w:t>Guide</w:t>
+      </w:r>
+      <w:r>
+        <w:t>(s)</w:t>
+      </w:r>
+      <w:r>
+        <w:t xml:space="preserve"> d’utilisation et/ou guide de l’administrateur</w:t>
+      </w:r>
     </w:p>
     <w:p>
       <w:pPr>
         <w:pStyle w:val="Informations"/>
       </w:pPr>
       <w:r>
-        <w:t xml:space="preserve">Distinguer </w:t>
-      </w:r>
-      <w:r>
-        <w:t xml:space="preserve">et expliquer </w:t>
-      </w:r>
-      <w:r>
-        <w:t xml:space="preserve">les tâches qui ont généré des retards ou de l'avance dans la </w:t>
-      </w:r>
-      <w:r>
-        <w:t>gestion du</w:t>
-      </w:r>
-      <w:r>
-        <w:t xml:space="preserve"> projet.</w:t>
-      </w:r>
-      <w:r>
-        <w:t xml:space="preserve"> Indiquer les différence</w:t>
-      </w:r>
-      <w:r>
-        <w:t>s</w:t>
-      </w:r>
-      <w:r>
-        <w:t xml:space="preserve"> entre les planifications initiales et détaillées avec le journal de travail.</w:t>
-      </w:r>
-    </w:p>
-    <w:p>
-      <w:pPr>
-        <w:pStyle w:val="Titre2"/>
-      </w:pPr>
-      <w:bookmarkStart w:id="61" w:name="_Toc165969656"/>
-      <w:bookmarkStart w:id="62" w:name="_Toc202211051"/>
-      <w:r>
-        <w:t>Bilan personnel</w:t>
-      </w:r>
-      <w:bookmarkEnd w:id="61"/>
-      <w:bookmarkEnd w:id="62"/>
+        <w:t>Etat ou</w:t>
+      </w:r>
+      <w:r>
+        <w:t xml:space="preserve"> « dump » </w:t>
+      </w:r>
+      <w:r>
+        <w:t xml:space="preserve">de la configuration </w:t>
+      </w:r>
+      <w:r>
+        <w:t>des équipements</w:t>
+      </w:r>
+      <w:r>
+        <w:t xml:space="preserve"> (routeur, switch, robot, etc.).</w:t>
+      </w:r>
     </w:p>
     <w:p>
       <w:pPr>
         <w:pStyle w:val="Informations"/>
       </w:pPr>
       <w:r>
-        <w:t xml:space="preserve">Si c’était à </w:t>
-      </w:r>
-      <w:proofErr w:type="gramStart"/>
-      <w:r>
-        <w:t>refaire</w:t>
-      </w:r>
-      <w:r>
-        <w:t>:</w:t>
-      </w:r>
-      <w:proofErr w:type="gramEnd"/>
-    </w:p>
-    <w:p>
-      <w:pPr>
-        <w:pStyle w:val="Informations"/>
-        <w:numPr>
-          <w:ilvl w:val="0"/>
-          <w:numId w:val="5"/>
-        </w:numPr>
-      </w:pPr>
-      <w:r>
-        <w:t>Q</w:t>
-      </w:r>
-      <w:r>
-        <w:t xml:space="preserve">u’est-ce </w:t>
-      </w:r>
-      <w:r>
-        <w:t>qu’il faudrait garder</w:t>
-      </w:r>
-      <w:r>
-        <w:t> </w:t>
-      </w:r>
-      <w:r>
-        <w:t>? Les</w:t>
-      </w:r>
-      <w:r>
-        <w:t xml:space="preserve"> plus et les moins ?</w:t>
-      </w:r>
-    </w:p>
-    <w:p>
-      <w:pPr>
-        <w:pStyle w:val="Informations"/>
-        <w:numPr>
-          <w:ilvl w:val="0"/>
-          <w:numId w:val="5"/>
-        </w:numPr>
-      </w:pPr>
-      <w:r>
-        <w:t>Q</w:t>
-      </w:r>
-      <w:r>
-        <w:t xml:space="preserve">u’est-ce </w:t>
-      </w:r>
-      <w:r>
-        <w:t>qu’il faudrait gérer, réaliser ou traiter différemment ?</w:t>
-      </w:r>
-    </w:p>
-    <w:p>
-      <w:pPr>
-        <w:pStyle w:val="Informations"/>
-      </w:pPr>
-      <w:r>
-        <w:t>Qu’est que ce projet m’a appris ?</w:t>
-      </w:r>
-    </w:p>
-    <w:p>
-      <w:pPr>
-        <w:pStyle w:val="Informations"/>
-      </w:pPr>
-      <w:r>
-        <w:t>Suite à donner, améliorations souhaitables, …</w:t>
-      </w:r>
-    </w:p>
-    <w:p>
-      <w:pPr>
-        <w:pStyle w:val="Informations"/>
-      </w:pPr>
-      <w:r>
-        <w:t>Remerciements, signature, etc.</w:t>
-      </w:r>
-    </w:p>
-    <w:p>
-      <w:pPr>
-        <w:pStyle w:val="Titre1"/>
-      </w:pPr>
-      <w:bookmarkStart w:id="63" w:name="_Toc532179971"/>
-      <w:bookmarkStart w:id="64" w:name="_Toc165969657"/>
-      <w:bookmarkStart w:id="65" w:name="_Toc275657204"/>
-      <w:r>
-        <w:t>Divers</w:t>
-      </w:r>
-      <w:bookmarkEnd w:id="63"/>
-      <w:bookmarkEnd w:id="64"/>
-      <w:bookmarkEnd w:id="65"/>
-    </w:p>
-    <w:p>
-      <w:pPr>
-        <w:pStyle w:val="Titre2"/>
-      </w:pPr>
-      <w:bookmarkStart w:id="66" w:name="_Toc532179972"/>
-      <w:bookmarkStart w:id="67" w:name="_Toc165969658"/>
-      <w:bookmarkStart w:id="68" w:name="_Toc1384930429"/>
-      <w:r>
-        <w:t>Journal de travail</w:t>
-      </w:r>
-      <w:bookmarkEnd w:id="66"/>
-      <w:bookmarkEnd w:id="67"/>
-      <w:bookmarkEnd w:id="68"/>
-    </w:p>
-    <w:p>
-      <w:pPr>
-        <w:pStyle w:val="Informations"/>
-      </w:pPr>
-      <w:r>
-        <w:t>Date, activité</w:t>
-      </w:r>
-      <w:r>
-        <w:t xml:space="preserve"> (description qui permet</w:t>
-      </w:r>
-      <w:r>
-        <w:t xml:space="preserve"> de reproduire le cheminement du projet)</w:t>
-      </w:r>
-      <w:r>
-        <w:t>, durée</w:t>
-      </w:r>
-      <w:r>
-        <w:t>, liens et références sur des documents externes</w:t>
-      </w:r>
-      <w:r>
-        <w:t>.</w:t>
-      </w:r>
-      <w:r>
-        <w:t xml:space="preserve"> Lorsqu’une activité de recherches a été entreprise, il convient d’énumérer ce qui a été trouvé, avec les références.</w:t>
-      </w:r>
-    </w:p>
-    <w:p>
-      <w:pPr>
-        <w:pStyle w:val="Titre2"/>
-      </w:pPr>
-      <w:bookmarkStart w:id="69" w:name="_Toc994042523"/>
-      <w:r>
-        <w:t>Bibliographie</w:t>
-      </w:r>
-      <w:bookmarkEnd w:id="69"/>
-    </w:p>
-    <w:p>
-      <w:pPr>
-        <w:pStyle w:val="Informations"/>
-      </w:pPr>
-      <w:r>
-        <w:t>Références des livres</w:t>
-      </w:r>
-      <w:r>
-        <w:t>, revues et publications</w:t>
-      </w:r>
-      <w:r>
-        <w:t xml:space="preserve"> u</w:t>
-      </w:r>
-      <w:r>
-        <w:t>tilisés durant le projet.</w:t>
-      </w:r>
-    </w:p>
-    <w:p>
-      <w:pPr>
-        <w:pStyle w:val="Titre2"/>
-      </w:pPr>
-      <w:bookmarkStart w:id="70" w:name="_Toc693287209"/>
-      <w:r>
-        <w:t>Webographie</w:t>
-      </w:r>
-      <w:bookmarkEnd w:id="70"/>
-    </w:p>
-    <w:p>
-      <w:pPr>
-        <w:pStyle w:val="Informations"/>
-      </w:pPr>
-      <w:r>
-        <w:t>Références des sites Internet consultés durant le projet.</w:t>
-      </w:r>
-    </w:p>
-    <w:p>
-      <w:pPr>
-        <w:pStyle w:val="Titre1"/>
-      </w:pPr>
-      <w:bookmarkStart w:id="71" w:name="_Toc930871770"/>
-      <w:r>
-        <w:t>Annexes</w:t>
-      </w:r>
-      <w:bookmarkEnd w:id="71"/>
-    </w:p>
-    <w:p>
-      <w:pPr>
-        <w:pStyle w:val="Informations"/>
-      </w:pPr>
-      <w:r>
-        <w:t>Listing du code source (partiel ou, plus rarement complet)</w:t>
-      </w:r>
-    </w:p>
-    <w:p>
-      <w:pPr>
-        <w:pStyle w:val="Informations"/>
-      </w:pPr>
-      <w:r>
-        <w:t>Guide</w:t>
-      </w:r>
-      <w:r>
-        <w:t>(s)</w:t>
-      </w:r>
-      <w:r>
-        <w:t xml:space="preserve"> d’utilisation et/ou guide de l’administrateur</w:t>
-      </w:r>
-    </w:p>
-    <w:p>
-      <w:pPr>
-        <w:pStyle w:val="Informations"/>
-      </w:pPr>
-      <w:r>
-        <w:t>Etat ou</w:t>
-      </w:r>
-      <w:r>
-        <w:t xml:space="preserve"> « dump » </w:t>
-      </w:r>
-      <w:r>
-        <w:t xml:space="preserve">de la configuration </w:t>
-      </w:r>
-      <w:r>
-        <w:t>des équipements</w:t>
-      </w:r>
-      <w:r>
-        <w:t xml:space="preserve"> (routeur, switch, robot, etc.).</w:t>
-      </w:r>
-    </w:p>
-    <w:p>
-      <w:pPr>
-        <w:pStyle w:val="Informations"/>
-      </w:pPr>
-      <w:r>
         <w:t>Extraits</w:t>
       </w:r>
       <w:r>
@@ -8345,8 +8327,8 @@
       </w:r>
     </w:p>
     <w:sectPr>
-      <w:headerReference w:type="default" r:id="rId13"/>
-      <w:footerReference w:type="default" r:id="rId14"/>
+      <w:headerReference w:type="default" r:id="rId14"/>
+      <w:footerReference w:type="default" r:id="rId15"/>
       <w:pgSz w:w="11906" w:h="16838" w:code="9"/>
       <w:pgMar w:top="1418" w:right="1418" w:bottom="1418" w:left="1418" w:header="709" w:footer="709" w:gutter="0"/>
       <w:cols w:space="708"/>
@@ -8358,7 +8340,7 @@
 </file>
 
 <file path=word/endnotes.xml><?xml version="1.0" encoding="utf-8"?>
-<w:endnotes xmlns:wpc="http://schemas.microsoft.com/office/word/2010/wordprocessingCanvas" xmlns:cx="http://schemas.microsoft.com/office/drawing/2014/chartex" xmlns:cx1="http://schemas.microsoft.com/office/drawing/2015/9/8/chartex" xmlns:cx2="http://schemas.microsoft.com/office/drawing/2015/10/21/chartex" xmlns:cx3="http://schemas.microsoft.com/office/drawing/2016/5/9/chartex" xmlns:cx4="http://schemas.microsoft.com/office/drawing/2016/5/10/chartex" xmlns:cx5="http://schemas.microsoft.com/office/drawing/2016/5/11/chartex" xmlns:cx6="http://schemas.microsoft.com/office/drawing/2016/5/12/chartex" xmlns:cx7="http://schemas.microsoft.com/office/drawing/2016/5/13/chartex" xmlns:cx8="http://schemas.microsoft.com/office/drawing/2016/5/14/chartex" xmlns:mc="http://schemas.openxmlformats.org/markup-compatibility/2006" xmlns:aink="http://schemas.microsoft.com/office/drawing/2016/ink" xmlns:am3d="http://schemas.microsoft.com/office/drawing/2017/model3d" xmlns:o="urn:schemas-microsoft-com:office:office" xmlns:r="http://schemas.openxmlformats.org/officeDocument/2006/relationships" xmlns:m="http://schemas.openxmlformats.org/officeDocument/2006/math" xmlns:v="urn:schemas-microsoft-com:vml" xmlns:wp14="http://schemas.microsoft.com/office/word/2010/wordprocessingDrawing" xmlns:wp="http://schemas.openxmlformats.org/drawingml/2006/wordprocessingDrawing" xmlns:w10="urn:schemas-microsoft-com:office:word" xmlns:w="http://schemas.openxmlformats.org/wordprocessingml/2006/main" xmlns:w14="http://schemas.microsoft.com/office/word/2010/wordml" xmlns:w15="http://schemas.microsoft.com/office/word/2012/wordml" xmlns:w16cid="http://schemas.microsoft.com/office/word/2016/wordml/cid" xmlns:w16se="http://schemas.microsoft.com/office/word/2015/wordml/symex" xmlns:wpg="http://schemas.microsoft.com/office/word/2010/wordprocessingGroup" xmlns:wpi="http://schemas.microsoft.com/office/word/2010/wordprocessingInk" xmlns:wne="http://schemas.microsoft.com/office/word/2006/wordml" xmlns:wps="http://schemas.microsoft.com/office/word/2010/wordprocessingShape" mc:Ignorable="w14 w15 w16se w16cid wp14">
+<w:endnotes xmlns:wpc="http://schemas.microsoft.com/office/word/2010/wordprocessingCanvas" xmlns:cx="http://schemas.microsoft.com/office/drawing/2014/chartex" xmlns:cx1="http://schemas.microsoft.com/office/drawing/2015/9/8/chartex" xmlns:cx2="http://schemas.microsoft.com/office/drawing/2015/10/21/chartex" xmlns:cx3="http://schemas.microsoft.com/office/drawing/2016/5/9/chartex" xmlns:cx4="http://schemas.microsoft.com/office/drawing/2016/5/10/chartex" xmlns:cx5="http://schemas.microsoft.com/office/drawing/2016/5/11/chartex" xmlns:cx6="http://schemas.microsoft.com/office/drawing/2016/5/12/chartex" xmlns:cx7="http://schemas.microsoft.com/office/drawing/2016/5/13/chartex" xmlns:cx8="http://schemas.microsoft.com/office/drawing/2016/5/14/chartex" xmlns:mc="http://schemas.openxmlformats.org/markup-compatibility/2006" xmlns:aink="http://schemas.microsoft.com/office/drawing/2016/ink" xmlns:am3d="http://schemas.microsoft.com/office/drawing/2017/model3d" xmlns:o="urn:schemas-microsoft-com:office:office" xmlns:oel="http://schemas.microsoft.com/office/2019/extlst" xmlns:r="http://schemas.openxmlformats.org/officeDocument/2006/relationships" xmlns:m="http://schemas.openxmlformats.org/officeDocument/2006/math" xmlns:v="urn:schemas-microsoft-com:vml" xmlns:wp14="http://schemas.microsoft.com/office/word/2010/wordprocessingDrawing" xmlns:wp="http://schemas.openxmlformats.org/drawingml/2006/wordprocessingDrawing" xmlns:w10="urn:schemas-microsoft-com:office:word" xmlns:w="http://schemas.openxmlformats.org/wordprocessingml/2006/main" xmlns:w14="http://schemas.microsoft.com/office/word/2010/wordml" xmlns:w15="http://schemas.microsoft.com/office/word/2012/wordml" xmlns:w16cex="http://schemas.microsoft.com/office/word/2018/wordml/cex" xmlns:w16cid="http://schemas.microsoft.com/office/word/2016/wordml/cid" xmlns:w16="http://schemas.microsoft.com/office/word/2018/wordml" xmlns:w16sdtdh="http://schemas.microsoft.com/office/word/2020/wordml/sdtdatahash" xmlns:w16se="http://schemas.microsoft.com/office/word/2015/wordml/symex" xmlns:wpg="http://schemas.microsoft.com/office/word/2010/wordprocessingGroup" xmlns:wpi="http://schemas.microsoft.com/office/word/2010/wordprocessingInk" xmlns:wne="http://schemas.microsoft.com/office/word/2006/wordml" xmlns:wps="http://schemas.microsoft.com/office/word/2010/wordprocessingShape" mc:Ignorable="w14 w15 w16se w16cid w16 w16cex w16sdtdh wp14">
   <w:endnote w:type="separator" w:id="-1">
     <w:p>
       <w:r>
@@ -8377,7 +8359,7 @@
 </file>
 
 <file path=word/footer1.xml><?xml version="1.0" encoding="utf-8"?>
-<w:ftr xmlns:wpc="http://schemas.microsoft.com/office/word/2010/wordprocessingCanvas" xmlns:cx="http://schemas.microsoft.com/office/drawing/2014/chartex" xmlns:cx1="http://schemas.microsoft.com/office/drawing/2015/9/8/chartex" xmlns:cx2="http://schemas.microsoft.com/office/drawing/2015/10/21/chartex" xmlns:cx3="http://schemas.microsoft.com/office/drawing/2016/5/9/chartex" xmlns:cx4="http://schemas.microsoft.com/office/drawing/2016/5/10/chartex" xmlns:cx5="http://schemas.microsoft.com/office/drawing/2016/5/11/chartex" xmlns:cx6="http://schemas.microsoft.com/office/drawing/2016/5/12/chartex" xmlns:cx7="http://schemas.microsoft.com/office/drawing/2016/5/13/chartex" xmlns:cx8="http://schemas.microsoft.com/office/drawing/2016/5/14/chartex" xmlns:mc="http://schemas.openxmlformats.org/markup-compatibility/2006" xmlns:aink="http://schemas.microsoft.com/office/drawing/2016/ink" xmlns:am3d="http://schemas.microsoft.com/office/drawing/2017/model3d" xmlns:o="urn:schemas-microsoft-com:office:office" xmlns:r="http://schemas.openxmlformats.org/officeDocument/2006/relationships" xmlns:m="http://schemas.openxmlformats.org/officeDocument/2006/math" xmlns:v="urn:schemas-microsoft-com:vml" xmlns:wp14="http://schemas.microsoft.com/office/word/2010/wordprocessingDrawing" xmlns:wp="http://schemas.openxmlformats.org/drawingml/2006/wordprocessingDrawing" xmlns:w10="urn:schemas-microsoft-com:office:word" xmlns:w="http://schemas.openxmlformats.org/wordprocessingml/2006/main" xmlns:w14="http://schemas.microsoft.com/office/word/2010/wordml" xmlns:w15="http://schemas.microsoft.com/office/word/2012/wordml" xmlns:w16cid="http://schemas.microsoft.com/office/word/2016/wordml/cid" xmlns:w16se="http://schemas.microsoft.com/office/word/2015/wordml/symex" xmlns:wpg="http://schemas.microsoft.com/office/word/2010/wordprocessingGroup" xmlns:wpi="http://schemas.microsoft.com/office/word/2010/wordprocessingInk" xmlns:wne="http://schemas.microsoft.com/office/word/2006/wordml" xmlns:wps="http://schemas.microsoft.com/office/word/2010/wordprocessingShape" mc:Ignorable="w14 w15 w16se w16cid wp14">
+<w:ftr xmlns:wpc="http://schemas.microsoft.com/office/word/2010/wordprocessingCanvas" xmlns:cx="http://schemas.microsoft.com/office/drawing/2014/chartex" xmlns:cx1="http://schemas.microsoft.com/office/drawing/2015/9/8/chartex" xmlns:cx2="http://schemas.microsoft.com/office/drawing/2015/10/21/chartex" xmlns:cx3="http://schemas.microsoft.com/office/drawing/2016/5/9/chartex" xmlns:cx4="http://schemas.microsoft.com/office/drawing/2016/5/10/chartex" xmlns:cx5="http://schemas.microsoft.com/office/drawing/2016/5/11/chartex" xmlns:cx6="http://schemas.microsoft.com/office/drawing/2016/5/12/chartex" xmlns:cx7="http://schemas.microsoft.com/office/drawing/2016/5/13/chartex" xmlns:cx8="http://schemas.microsoft.com/office/drawing/2016/5/14/chartex" xmlns:mc="http://schemas.openxmlformats.org/markup-compatibility/2006" xmlns:aink="http://schemas.microsoft.com/office/drawing/2016/ink" xmlns:am3d="http://schemas.microsoft.com/office/drawing/2017/model3d" xmlns:o="urn:schemas-microsoft-com:office:office" xmlns:oel="http://schemas.microsoft.com/office/2019/extlst" xmlns:r="http://schemas.openxmlformats.org/officeDocument/2006/relationships" xmlns:m="http://schemas.openxmlformats.org/officeDocument/2006/math" xmlns:v="urn:schemas-microsoft-com:vml" xmlns:wp14="http://schemas.microsoft.com/office/word/2010/wordprocessingDrawing" xmlns:wp="http://schemas.openxmlformats.org/drawingml/2006/wordprocessingDrawing" xmlns:w10="urn:schemas-microsoft-com:office:word" xmlns:w="http://schemas.openxmlformats.org/wordprocessingml/2006/main" xmlns:w14="http://schemas.microsoft.com/office/word/2010/wordml" xmlns:w15="http://schemas.microsoft.com/office/word/2012/wordml" xmlns:w16cex="http://schemas.microsoft.com/office/word/2018/wordml/cex" xmlns:w16cid="http://schemas.microsoft.com/office/word/2016/wordml/cid" xmlns:w16="http://schemas.microsoft.com/office/word/2018/wordml" xmlns:w16sdtdh="http://schemas.microsoft.com/office/word/2020/wordml/sdtdatahash" xmlns:w16se="http://schemas.microsoft.com/office/word/2015/wordml/symex" xmlns:wpg="http://schemas.microsoft.com/office/word/2010/wordprocessingGroup" xmlns:wpi="http://schemas.microsoft.com/office/word/2010/wordprocessingInk" xmlns:wne="http://schemas.microsoft.com/office/word/2006/wordml" xmlns:wps="http://schemas.microsoft.com/office/word/2010/wordprocessingShape" mc:Ignorable="w14 w15 w16se w16cid w16 w16cex w16sdtdh wp14">
   <w:tbl>
     <w:tblPr>
       <w:tblStyle w:val="Grilledutableau"/>
@@ -8393,9 +8375,9 @@
       <w:tblLook w:val="01E0" w:firstRow="1" w:lastRow="1" w:firstColumn="1" w:lastColumn="1" w:noHBand="0" w:noVBand="0"/>
     </w:tblPr>
     <w:tblGrid>
-      <w:gridCol w:w="3432"/>
-      <w:gridCol w:w="2610"/>
-      <w:gridCol w:w="3028"/>
+      <w:gridCol w:w="3428"/>
+      <w:gridCol w:w="2612"/>
+      <w:gridCol w:w="3030"/>
     </w:tblGrid>
     <w:tr>
       <w:trPr>
@@ -8554,25 +8536,8 @@
               <w:rFonts w:cs="Arial"/>
               <w:szCs w:val="16"/>
             </w:rPr>
-            <w:t xml:space="preserve">Modifié par : Eliott </w:t>
+            <w:t>Modifié par : Eliott Scherrer</w:t>
           </w:r>
-          <w:proofErr w:type="spellStart"/>
-          <w:r>
-            <w:rPr>
-              <w:rFonts w:cs="Arial"/>
-              <w:szCs w:val="16"/>
-            </w:rPr>
-            <w:t>Scherrer</w:t>
-          </w:r>
-          <w:proofErr w:type="spellEnd"/>
-          <w:fldSimple w:instr=" LASTSAVEDBY   \* MERGEFORMAT ">
-            <w:r>
-              <w:rPr>
-                <w:noProof/>
-              </w:rPr>
-              <w:t>yoyovfx</w:t>
-            </w:r>
-          </w:fldSimple>
         </w:p>
       </w:tc>
       <w:tc>
@@ -8885,7 +8850,7 @@
 </file>
 
 <file path=word/footnotes.xml><?xml version="1.0" encoding="utf-8"?>
-<w:footnotes xmlns:wpc="http://schemas.microsoft.com/office/word/2010/wordprocessingCanvas" xmlns:cx="http://schemas.microsoft.com/office/drawing/2014/chartex" xmlns:cx1="http://schemas.microsoft.com/office/drawing/2015/9/8/chartex" xmlns:cx2="http://schemas.microsoft.com/office/drawing/2015/10/21/chartex" xmlns:cx3="http://schemas.microsoft.com/office/drawing/2016/5/9/chartex" xmlns:cx4="http://schemas.microsoft.com/office/drawing/2016/5/10/chartex" xmlns:cx5="http://schemas.microsoft.com/office/drawing/2016/5/11/chartex" xmlns:cx6="http://schemas.microsoft.com/office/drawing/2016/5/12/chartex" xmlns:cx7="http://schemas.microsoft.com/office/drawing/2016/5/13/chartex" xmlns:cx8="http://schemas.microsoft.com/office/drawing/2016/5/14/chartex" xmlns:mc="http://schemas.openxmlformats.org/markup-compatibility/2006" xmlns:aink="http://schemas.microsoft.com/office/drawing/2016/ink" xmlns:am3d="http://schemas.microsoft.com/office/drawing/2017/model3d" xmlns:o="urn:schemas-microsoft-com:office:office" xmlns:r="http://schemas.openxmlformats.org/officeDocument/2006/relationships" xmlns:m="http://schemas.openxmlformats.org/officeDocument/2006/math" xmlns:v="urn:schemas-microsoft-com:vml" xmlns:wp14="http://schemas.microsoft.com/office/word/2010/wordprocessingDrawing" xmlns:wp="http://schemas.openxmlformats.org/drawingml/2006/wordprocessingDrawing" xmlns:w10="urn:schemas-microsoft-com:office:word" xmlns:w="http://schemas.openxmlformats.org/wordprocessingml/2006/main" xmlns:w14="http://schemas.microsoft.com/office/word/2010/wordml" xmlns:w15="http://schemas.microsoft.com/office/word/2012/wordml" xmlns:w16cid="http://schemas.microsoft.com/office/word/2016/wordml/cid" xmlns:w16se="http://schemas.microsoft.com/office/word/2015/wordml/symex" xmlns:wpg="http://schemas.microsoft.com/office/word/2010/wordprocessingGroup" xmlns:wpi="http://schemas.microsoft.com/office/word/2010/wordprocessingInk" xmlns:wne="http://schemas.microsoft.com/office/word/2006/wordml" xmlns:wps="http://schemas.microsoft.com/office/word/2010/wordprocessingShape" mc:Ignorable="w14 w15 w16se w16cid wp14">
+<w:footnotes xmlns:wpc="http://schemas.microsoft.com/office/word/2010/wordprocessingCanvas" xmlns:cx="http://schemas.microsoft.com/office/drawing/2014/chartex" xmlns:cx1="http://schemas.microsoft.com/office/drawing/2015/9/8/chartex" xmlns:cx2="http://schemas.microsoft.com/office/drawing/2015/10/21/chartex" xmlns:cx3="http://schemas.microsoft.com/office/drawing/2016/5/9/chartex" xmlns:cx4="http://schemas.microsoft.com/office/drawing/2016/5/10/chartex" xmlns:cx5="http://schemas.microsoft.com/office/drawing/2016/5/11/chartex" xmlns:cx6="http://schemas.microsoft.com/office/drawing/2016/5/12/chartex" xmlns:cx7="http://schemas.microsoft.com/office/drawing/2016/5/13/chartex" xmlns:cx8="http://schemas.microsoft.com/office/drawing/2016/5/14/chartex" xmlns:mc="http://schemas.openxmlformats.org/markup-compatibility/2006" xmlns:aink="http://schemas.microsoft.com/office/drawing/2016/ink" xmlns:am3d="http://schemas.microsoft.com/office/drawing/2017/model3d" xmlns:o="urn:schemas-microsoft-com:office:office" xmlns:oel="http://schemas.microsoft.com/office/2019/extlst" xmlns:r="http://schemas.openxmlformats.org/officeDocument/2006/relationships" xmlns:m="http://schemas.openxmlformats.org/officeDocument/2006/math" xmlns:v="urn:schemas-microsoft-com:vml" xmlns:wp14="http://schemas.microsoft.com/office/word/2010/wordprocessingDrawing" xmlns:wp="http://schemas.openxmlformats.org/drawingml/2006/wordprocessingDrawing" xmlns:w10="urn:schemas-microsoft-com:office:word" xmlns:w="http://schemas.openxmlformats.org/wordprocessingml/2006/main" xmlns:w14="http://schemas.microsoft.com/office/word/2010/wordml" xmlns:w15="http://schemas.microsoft.com/office/word/2012/wordml" xmlns:w16cex="http://schemas.microsoft.com/office/word/2018/wordml/cex" xmlns:w16cid="http://schemas.microsoft.com/office/word/2016/wordml/cid" xmlns:w16="http://schemas.microsoft.com/office/word/2018/wordml" xmlns:w16sdtdh="http://schemas.microsoft.com/office/word/2020/wordml/sdtdatahash" xmlns:w16se="http://schemas.microsoft.com/office/word/2015/wordml/symex" xmlns:wpg="http://schemas.microsoft.com/office/word/2010/wordprocessingGroup" xmlns:wpi="http://schemas.microsoft.com/office/word/2010/wordprocessingInk" xmlns:wne="http://schemas.microsoft.com/office/word/2006/wordml" xmlns:wps="http://schemas.microsoft.com/office/word/2010/wordprocessingShape" mc:Ignorable="w14 w15 w16se w16cid w16 w16cex w16sdtdh wp14">
   <w:footnote w:type="separator" w:id="-1">
     <w:p>
       <w:r>
@@ -8904,7 +8869,7 @@
 </file>
 
 <file path=word/header1.xml><?xml version="1.0" encoding="utf-8"?>
-<w:hdr xmlns:wpc="http://schemas.microsoft.com/office/word/2010/wordprocessingCanvas" xmlns:cx="http://schemas.microsoft.com/office/drawing/2014/chartex" xmlns:cx1="http://schemas.microsoft.com/office/drawing/2015/9/8/chartex" xmlns:cx2="http://schemas.microsoft.com/office/drawing/2015/10/21/chartex" xmlns:cx3="http://schemas.microsoft.com/office/drawing/2016/5/9/chartex" xmlns:cx4="http://schemas.microsoft.com/office/drawing/2016/5/10/chartex" xmlns:cx5="http://schemas.microsoft.com/office/drawing/2016/5/11/chartex" xmlns:cx6="http://schemas.microsoft.com/office/drawing/2016/5/12/chartex" xmlns:cx7="http://schemas.microsoft.com/office/drawing/2016/5/13/chartex" xmlns:cx8="http://schemas.microsoft.com/office/drawing/2016/5/14/chartex" xmlns:mc="http://schemas.openxmlformats.org/markup-compatibility/2006" xmlns:aink="http://schemas.microsoft.com/office/drawing/2016/ink" xmlns:am3d="http://schemas.microsoft.com/office/drawing/2017/model3d" xmlns:o="urn:schemas-microsoft-com:office:office" xmlns:r="http://schemas.openxmlformats.org/officeDocument/2006/relationships" xmlns:m="http://schemas.openxmlformats.org/officeDocument/2006/math" xmlns:v="urn:schemas-microsoft-com:vml" xmlns:wp14="http://schemas.microsoft.com/office/word/2010/wordprocessingDrawing" xmlns:wp="http://schemas.openxmlformats.org/drawingml/2006/wordprocessingDrawing" xmlns:w10="urn:schemas-microsoft-com:office:word" xmlns:w="http://schemas.openxmlformats.org/wordprocessingml/2006/main" xmlns:w14="http://schemas.microsoft.com/office/word/2010/wordml" xmlns:w15="http://schemas.microsoft.com/office/word/2012/wordml" xmlns:w16cid="http://schemas.microsoft.com/office/word/2016/wordml/cid" xmlns:w16se="http://schemas.microsoft.com/office/word/2015/wordml/symex" xmlns:wpg="http://schemas.microsoft.com/office/word/2010/wordprocessingGroup" xmlns:wpi="http://schemas.microsoft.com/office/word/2010/wordprocessingInk" xmlns:wne="http://schemas.microsoft.com/office/word/2006/wordml" xmlns:wps="http://schemas.microsoft.com/office/word/2010/wordprocessingShape" mc:Ignorable="w14 w15 w16se w16cid wp14">
+<w:hdr xmlns:wpc="http://schemas.microsoft.com/office/word/2010/wordprocessingCanvas" xmlns:cx="http://schemas.microsoft.com/office/drawing/2014/chartex" xmlns:cx1="http://schemas.microsoft.com/office/drawing/2015/9/8/chartex" xmlns:cx2="http://schemas.microsoft.com/office/drawing/2015/10/21/chartex" xmlns:cx3="http://schemas.microsoft.com/office/drawing/2016/5/9/chartex" xmlns:cx4="http://schemas.microsoft.com/office/drawing/2016/5/10/chartex" xmlns:cx5="http://schemas.microsoft.com/office/drawing/2016/5/11/chartex" xmlns:cx6="http://schemas.microsoft.com/office/drawing/2016/5/12/chartex" xmlns:cx7="http://schemas.microsoft.com/office/drawing/2016/5/13/chartex" xmlns:cx8="http://schemas.microsoft.com/office/drawing/2016/5/14/chartex" xmlns:mc="http://schemas.openxmlformats.org/markup-compatibility/2006" xmlns:aink="http://schemas.microsoft.com/office/drawing/2016/ink" xmlns:am3d="http://schemas.microsoft.com/office/drawing/2017/model3d" xmlns:o="urn:schemas-microsoft-com:office:office" xmlns:oel="http://schemas.microsoft.com/office/2019/extlst" xmlns:r="http://schemas.openxmlformats.org/officeDocument/2006/relationships" xmlns:m="http://schemas.openxmlformats.org/officeDocument/2006/math" xmlns:v="urn:schemas-microsoft-com:vml" xmlns:wp14="http://schemas.microsoft.com/office/word/2010/wordprocessingDrawing" xmlns:wp="http://schemas.openxmlformats.org/drawingml/2006/wordprocessingDrawing" xmlns:w10="urn:schemas-microsoft-com:office:word" xmlns:w="http://schemas.openxmlformats.org/wordprocessingml/2006/main" xmlns:w14="http://schemas.microsoft.com/office/word/2010/wordml" xmlns:w15="http://schemas.microsoft.com/office/word/2012/wordml" xmlns:w16cex="http://schemas.microsoft.com/office/word/2018/wordml/cex" xmlns:w16cid="http://schemas.microsoft.com/office/word/2016/wordml/cid" xmlns:w16="http://schemas.microsoft.com/office/word/2018/wordml" xmlns:w16sdtdh="http://schemas.microsoft.com/office/word/2020/wordml/sdtdatahash" xmlns:w16se="http://schemas.microsoft.com/office/word/2015/wordml/symex" xmlns:wpg="http://schemas.microsoft.com/office/word/2010/wordprocessingGroup" xmlns:wpi="http://schemas.microsoft.com/office/word/2010/wordprocessingInk" xmlns:wne="http://schemas.microsoft.com/office/word/2006/wordml" xmlns:wps="http://schemas.microsoft.com/office/word/2010/wordprocessingShape" mc:Ignorable="w14 w15 w16se w16cid w16 w16cex w16sdtdh wp14">
   <w:tbl>
     <w:tblPr>
       <w:tblStyle w:val="Grilledutableau"/>
@@ -8919,9 +8884,9 @@
       <w:tblLook w:val="01E0" w:firstRow="1" w:lastRow="1" w:firstColumn="1" w:lastColumn="1" w:noHBand="0" w:noVBand="0"/>
     </w:tblPr>
     <w:tblGrid>
-      <w:gridCol w:w="2390"/>
-      <w:gridCol w:w="4411"/>
-      <w:gridCol w:w="2269"/>
+      <w:gridCol w:w="2402"/>
+      <w:gridCol w:w="4400"/>
+      <w:gridCol w:w="2268"/>
     </w:tblGrid>
     <w:tr>
       <w:trPr>
@@ -9022,7 +8987,7 @@
 </file>
 
 <file path=word/numbering.xml><?xml version="1.0" encoding="utf-8"?>
-<w:numbering xmlns:wpc="http://schemas.microsoft.com/office/word/2010/wordprocessingCanvas" xmlns:cx="http://schemas.microsoft.com/office/drawing/2014/chartex" xmlns:cx1="http://schemas.microsoft.com/office/drawing/2015/9/8/chartex" xmlns:cx2="http://schemas.microsoft.com/office/drawing/2015/10/21/chartex" xmlns:cx3="http://schemas.microsoft.com/office/drawing/2016/5/9/chartex" xmlns:cx4="http://schemas.microsoft.com/office/drawing/2016/5/10/chartex" xmlns:cx5="http://schemas.microsoft.com/office/drawing/2016/5/11/chartex" xmlns:cx6="http://schemas.microsoft.com/office/drawing/2016/5/12/chartex" xmlns:cx7="http://schemas.microsoft.com/office/drawing/2016/5/13/chartex" xmlns:cx8="http://schemas.microsoft.com/office/drawing/2016/5/14/chartex" xmlns:mc="http://schemas.openxmlformats.org/markup-compatibility/2006" xmlns:aink="http://schemas.microsoft.com/office/drawing/2016/ink" xmlns:am3d="http://schemas.microsoft.com/office/drawing/2017/model3d" xmlns:o="urn:schemas-microsoft-com:office:office" xmlns:r="http://schemas.openxmlformats.org/officeDocument/2006/relationships" xmlns:m="http://schemas.openxmlformats.org/officeDocument/2006/math" xmlns:v="urn:schemas-microsoft-com:vml" xmlns:wp14="http://schemas.microsoft.com/office/word/2010/wordprocessingDrawing" xmlns:wp="http://schemas.openxmlformats.org/drawingml/2006/wordprocessingDrawing" xmlns:w10="urn:schemas-microsoft-com:office:word" xmlns:w="http://schemas.openxmlformats.org/wordprocessingml/2006/main" xmlns:w14="http://schemas.microsoft.com/office/word/2010/wordml" xmlns:w15="http://schemas.microsoft.com/office/word/2012/wordml" xmlns:w16cid="http://schemas.microsoft.com/office/word/2016/wordml/cid" xmlns:w16se="http://schemas.microsoft.com/office/word/2015/wordml/symex" xmlns:wpg="http://schemas.microsoft.com/office/word/2010/wordprocessingGroup" xmlns:wpi="http://schemas.microsoft.com/office/word/2010/wordprocessingInk" xmlns:wne="http://schemas.microsoft.com/office/word/2006/wordml" xmlns:wps="http://schemas.microsoft.com/office/word/2010/wordprocessingShape" mc:Ignorable="w14 w15 w16se w16cid wp14">
+<w:numbering xmlns:wpc="http://schemas.microsoft.com/office/word/2010/wordprocessingCanvas" xmlns:cx="http://schemas.microsoft.com/office/drawing/2014/chartex" xmlns:cx1="http://schemas.microsoft.com/office/drawing/2015/9/8/chartex" xmlns:cx2="http://schemas.microsoft.com/office/drawing/2015/10/21/chartex" xmlns:cx3="http://schemas.microsoft.com/office/drawing/2016/5/9/chartex" xmlns:cx4="http://schemas.microsoft.com/office/drawing/2016/5/10/chartex" xmlns:cx5="http://schemas.microsoft.com/office/drawing/2016/5/11/chartex" xmlns:cx6="http://schemas.microsoft.com/office/drawing/2016/5/12/chartex" xmlns:cx7="http://schemas.microsoft.com/office/drawing/2016/5/13/chartex" xmlns:cx8="http://schemas.microsoft.com/office/drawing/2016/5/14/chartex" xmlns:mc="http://schemas.openxmlformats.org/markup-compatibility/2006" xmlns:aink="http://schemas.microsoft.com/office/drawing/2016/ink" xmlns:am3d="http://schemas.microsoft.com/office/drawing/2017/model3d" xmlns:o="urn:schemas-microsoft-com:office:office" xmlns:oel="http://schemas.microsoft.com/office/2019/extlst" xmlns:r="http://schemas.openxmlformats.org/officeDocument/2006/relationships" xmlns:m="http://schemas.openxmlformats.org/officeDocument/2006/math" xmlns:v="urn:schemas-microsoft-com:vml" xmlns:wp14="http://schemas.microsoft.com/office/word/2010/wordprocessingDrawing" xmlns:wp="http://schemas.openxmlformats.org/drawingml/2006/wordprocessingDrawing" xmlns:w10="urn:schemas-microsoft-com:office:word" xmlns:w="http://schemas.openxmlformats.org/wordprocessingml/2006/main" xmlns:w14="http://schemas.microsoft.com/office/word/2010/wordml" xmlns:w15="http://schemas.microsoft.com/office/word/2012/wordml" xmlns:w16cex="http://schemas.microsoft.com/office/word/2018/wordml/cex" xmlns:w16cid="http://schemas.microsoft.com/office/word/2016/wordml/cid" xmlns:w16="http://schemas.microsoft.com/office/word/2018/wordml" xmlns:w16sdtdh="http://schemas.microsoft.com/office/word/2020/wordml/sdtdatahash" xmlns:w16se="http://schemas.microsoft.com/office/word/2015/wordml/symex" xmlns:wpg="http://schemas.microsoft.com/office/word/2010/wordprocessingGroup" xmlns:wpi="http://schemas.microsoft.com/office/word/2010/wordprocessingInk" xmlns:wne="http://schemas.microsoft.com/office/word/2006/wordml" xmlns:wps="http://schemas.microsoft.com/office/word/2010/wordprocessingShape" mc:Ignorable="w14 w15 w16se w16cid w16 w16cex w16sdtdh wp14">
   <w:numPicBullet w:numPicBulletId="0">
     <w:pict>
       <v:shapetype id="_x0000_t75" coordsize="21600,21600" o:spt="75" o:preferrelative="t" path="m@4@5l@4@11@9@11@9@5xe" filled="f" stroked="f">
@@ -9044,7 +9009,7 @@
         <v:path o:extrusionok="f" gradientshapeok="t" o:connecttype="rect"/>
         <o:lock v:ext="edit" aspectratio="t"/>
       </v:shapetype>
-      <v:shape id="_x0000_i1043" type="#_x0000_t75" style="width:11.25pt;height:11.25pt" o:bullet="t">
+      <v:shape id="_x0000_i1161" type="#_x0000_t75" style="width:11.25pt;height:11.25pt" o:bullet="t">
         <v:imagedata r:id="rId1" o:title="BD10263_"/>
       </v:shape>
     </w:pict>
@@ -9329,6 +9294,119 @@
     </w:lvl>
   </w:abstractNum>
   <w:abstractNum w:abstractNumId="3" w15:restartNumberingAfterBreak="0">
+    <w:nsid w:val="0E254AB4"/>
+    <w:multiLevelType w:val="hybridMultilevel"/>
+    <w:tmpl w:val="5EFEB914"/>
+    <w:lvl w:ilvl="0" w:tplc="100C0001">
+      <w:start w:val="1"/>
+      <w:numFmt w:val="bullet"/>
+      <w:lvlText w:val=""/>
+      <w:lvlJc w:val="left"/>
+      <w:pPr>
+        <w:ind w:left="1854" w:hanging="360"/>
+      </w:pPr>
+      <w:rPr>
+        <w:rFonts w:ascii="Symbol" w:hAnsi="Symbol" w:hint="default"/>
+      </w:rPr>
+    </w:lvl>
+    <w:lvl w:ilvl="1" w:tplc="100C0003" w:tentative="1">
+      <w:start w:val="1"/>
+      <w:numFmt w:val="bullet"/>
+      <w:lvlText w:val="o"/>
+      <w:lvlJc w:val="left"/>
+      <w:pPr>
+        <w:ind w:left="2574" w:hanging="360"/>
+      </w:pPr>
+      <w:rPr>
+        <w:rFonts w:ascii="Courier New" w:hAnsi="Courier New" w:cs="Courier New" w:hint="default"/>
+      </w:rPr>
+    </w:lvl>
+    <w:lvl w:ilvl="2" w:tplc="100C0005" w:tentative="1">
+      <w:start w:val="1"/>
+      <w:numFmt w:val="bullet"/>
+      <w:lvlText w:val=""/>
+      <w:lvlJc w:val="left"/>
+      <w:pPr>
+        <w:ind w:left="3294" w:hanging="360"/>
+      </w:pPr>
+      <w:rPr>
+        <w:rFonts w:ascii="Wingdings" w:hAnsi="Wingdings" w:hint="default"/>
+      </w:rPr>
+    </w:lvl>
+    <w:lvl w:ilvl="3" w:tplc="100C0001" w:tentative="1">
+      <w:start w:val="1"/>
+      <w:numFmt w:val="bullet"/>
+      <w:lvlText w:val=""/>
+      <w:lvlJc w:val="left"/>
+      <w:pPr>
+        <w:ind w:left="4014" w:hanging="360"/>
+      </w:pPr>
+      <w:rPr>
+        <w:rFonts w:ascii="Symbol" w:hAnsi="Symbol" w:hint="default"/>
+      </w:rPr>
+    </w:lvl>
+    <w:lvl w:ilvl="4" w:tplc="100C0003" w:tentative="1">
+      <w:start w:val="1"/>
+      <w:numFmt w:val="bullet"/>
+      <w:lvlText w:val="o"/>
+      <w:lvlJc w:val="left"/>
+      <w:pPr>
+        <w:ind w:left="4734" w:hanging="360"/>
+      </w:pPr>
+      <w:rPr>
+        <w:rFonts w:ascii="Courier New" w:hAnsi="Courier New" w:cs="Courier New" w:hint="default"/>
+      </w:rPr>
+    </w:lvl>
+    <w:lvl w:ilvl="5" w:tplc="100C0005" w:tentative="1">
+      <w:start w:val="1"/>
+      <w:numFmt w:val="bullet"/>
+      <w:lvlText w:val=""/>
+      <w:lvlJc w:val="left"/>
+      <w:pPr>
+        <w:ind w:left="5454" w:hanging="360"/>
+      </w:pPr>
+      <w:rPr>
+        <w:rFonts w:ascii="Wingdings" w:hAnsi="Wingdings" w:hint="default"/>
+      </w:rPr>
+    </w:lvl>
+    <w:lvl w:ilvl="6" w:tplc="100C0001" w:tentative="1">
+      <w:start w:val="1"/>
+      <w:numFmt w:val="bullet"/>
+      <w:lvlText w:val=""/>
+      <w:lvlJc w:val="left"/>
+      <w:pPr>
+        <w:ind w:left="6174" w:hanging="360"/>
+      </w:pPr>
+      <w:rPr>
+        <w:rFonts w:ascii="Symbol" w:hAnsi="Symbol" w:hint="default"/>
+      </w:rPr>
+    </w:lvl>
+    <w:lvl w:ilvl="7" w:tplc="100C0003" w:tentative="1">
+      <w:start w:val="1"/>
+      <w:numFmt w:val="bullet"/>
+      <w:lvlText w:val="o"/>
+      <w:lvlJc w:val="left"/>
+      <w:pPr>
+        <w:ind w:left="6894" w:hanging="360"/>
+      </w:pPr>
+      <w:rPr>
+        <w:rFonts w:ascii="Courier New" w:hAnsi="Courier New" w:cs="Courier New" w:hint="default"/>
+      </w:rPr>
+    </w:lvl>
+    <w:lvl w:ilvl="8" w:tplc="100C0005" w:tentative="1">
+      <w:start w:val="1"/>
+      <w:numFmt w:val="bullet"/>
+      <w:lvlText w:val=""/>
+      <w:lvlJc w:val="left"/>
+      <w:pPr>
+        <w:ind w:left="7614" w:hanging="360"/>
+      </w:pPr>
+      <w:rPr>
+        <w:rFonts w:ascii="Wingdings" w:hAnsi="Wingdings" w:hint="default"/>
+      </w:rPr>
+    </w:lvl>
+  </w:abstractNum>
+  <w:abstractNum w:abstractNumId="4" w15:restartNumberingAfterBreak="0">
     <w:nsid w:val="13AB381A"/>
     <w:multiLevelType w:val="hybridMultilevel"/>
     <w:tmpl w:val="B43857E8"/>
@@ -9471,7 +9549,7 @@
       </w:rPr>
     </w:lvl>
   </w:abstractNum>
-  <w:abstractNum w:abstractNumId="4" w15:restartNumberingAfterBreak="0">
+  <w:abstractNum w:abstractNumId="5" w15:restartNumberingAfterBreak="0">
     <w:nsid w:val="2A8F67FD"/>
     <w:multiLevelType w:val="multilevel"/>
     <w:tmpl w:val="08EA5668"/>
@@ -9515,9 +9593,9 @@
       <w:lvlJc w:val="left"/>
       <w:pPr>
         <w:tabs>
-          <w:tab w:val="num" w:pos="1814"/>
+          <w:tab w:val="num" w:pos="5925"/>
         </w:tabs>
-        <w:ind w:left="1814" w:hanging="680"/>
+        <w:ind w:left="5925" w:hanging="680"/>
       </w:pPr>
     </w:lvl>
     <w:lvl w:ilvl="3">
@@ -9611,17 +9689,17 @@
       </w:rPr>
     </w:lvl>
   </w:abstractNum>
-  <w:abstractNum w:abstractNumId="5" w15:restartNumberingAfterBreak="0">
-    <w:nsid w:val="4AC47D34"/>
+  <w:abstractNum w:abstractNumId="6" w15:restartNumberingAfterBreak="0">
+    <w:nsid w:val="44DC74EF"/>
     <w:multiLevelType w:val="hybridMultilevel"/>
-    <w:tmpl w:val="2F984ECE"/>
+    <w:tmpl w:val="9DC41872"/>
     <w:lvl w:ilvl="0" w:tplc="100C0001">
       <w:start w:val="1"/>
       <w:numFmt w:val="bullet"/>
       <w:lvlText w:val=""/>
       <w:lvlJc w:val="left"/>
       <w:pPr>
-        <w:ind w:left="2138" w:hanging="360"/>
+        <w:ind w:left="1494" w:hanging="360"/>
       </w:pPr>
       <w:rPr>
         <w:rFonts w:ascii="Symbol" w:hAnsi="Symbol" w:hint="default"/>
@@ -9633,7 +9711,7 @@
       <w:lvlText w:val="o"/>
       <w:lvlJc w:val="left"/>
       <w:pPr>
-        <w:ind w:left="2858" w:hanging="360"/>
+        <w:ind w:left="2214" w:hanging="360"/>
       </w:pPr>
       <w:rPr>
         <w:rFonts w:ascii="Courier New" w:hAnsi="Courier New" w:cs="Courier New" w:hint="default"/>
@@ -9645,7 +9723,7 @@
       <w:lvlText w:val=""/>
       <w:lvlJc w:val="left"/>
       <w:pPr>
-        <w:ind w:left="3578" w:hanging="360"/>
+        <w:ind w:left="2934" w:hanging="360"/>
       </w:pPr>
       <w:rPr>
         <w:rFonts w:ascii="Wingdings" w:hAnsi="Wingdings" w:hint="default"/>
@@ -9657,7 +9735,7 @@
       <w:lvlText w:val=""/>
       <w:lvlJc w:val="left"/>
       <w:pPr>
-        <w:ind w:left="4298" w:hanging="360"/>
+        <w:ind w:left="3654" w:hanging="360"/>
       </w:pPr>
       <w:rPr>
         <w:rFonts w:ascii="Symbol" w:hAnsi="Symbol" w:hint="default"/>
@@ -9669,7 +9747,7 @@
       <w:lvlText w:val="o"/>
       <w:lvlJc w:val="left"/>
       <w:pPr>
-        <w:ind w:left="5018" w:hanging="360"/>
+        <w:ind w:left="4374" w:hanging="360"/>
       </w:pPr>
       <w:rPr>
         <w:rFonts w:ascii="Courier New" w:hAnsi="Courier New" w:cs="Courier New" w:hint="default"/>
@@ -9681,7 +9759,7 @@
       <w:lvlText w:val=""/>
       <w:lvlJc w:val="left"/>
       <w:pPr>
-        <w:ind w:left="5738" w:hanging="360"/>
+        <w:ind w:left="5094" w:hanging="360"/>
       </w:pPr>
       <w:rPr>
         <w:rFonts w:ascii="Wingdings" w:hAnsi="Wingdings" w:hint="default"/>
@@ -9693,7 +9771,7 @@
       <w:lvlText w:val=""/>
       <w:lvlJc w:val="left"/>
       <w:pPr>
-        <w:ind w:left="6458" w:hanging="360"/>
+        <w:ind w:left="5814" w:hanging="360"/>
       </w:pPr>
       <w:rPr>
         <w:rFonts w:ascii="Symbol" w:hAnsi="Symbol" w:hint="default"/>
@@ -9705,7 +9783,7 @@
       <w:lvlText w:val="o"/>
       <w:lvlJc w:val="left"/>
       <w:pPr>
-        <w:ind w:left="7178" w:hanging="360"/>
+        <w:ind w:left="6534" w:hanging="360"/>
       </w:pPr>
       <w:rPr>
         <w:rFonts w:ascii="Courier New" w:hAnsi="Courier New" w:cs="Courier New" w:hint="default"/>
@@ -9717,37 +9795,742 @@
       <w:lvlText w:val=""/>
       <w:lvlJc w:val="left"/>
       <w:pPr>
-        <w:ind w:left="7898" w:hanging="360"/>
+        <w:ind w:left="7254" w:hanging="360"/>
       </w:pPr>
       <w:rPr>
         <w:rFonts w:ascii="Wingdings" w:hAnsi="Wingdings" w:hint="default"/>
       </w:rPr>
     </w:lvl>
   </w:abstractNum>
-  <w:num w:numId="1">
+  <w:abstractNum w:abstractNumId="7" w15:restartNumberingAfterBreak="0">
+    <w:nsid w:val="4AC47D34"/>
+    <w:multiLevelType w:val="hybridMultilevel"/>
+    <w:tmpl w:val="2F984ECE"/>
+    <w:lvl w:ilvl="0" w:tplc="100C0001">
+      <w:start w:val="1"/>
+      <w:numFmt w:val="bullet"/>
+      <w:lvlText w:val=""/>
+      <w:lvlJc w:val="left"/>
+      <w:pPr>
+        <w:ind w:left="2138" w:hanging="360"/>
+      </w:pPr>
+      <w:rPr>
+        <w:rFonts w:ascii="Symbol" w:hAnsi="Symbol" w:hint="default"/>
+      </w:rPr>
+    </w:lvl>
+    <w:lvl w:ilvl="1" w:tplc="100C0003" w:tentative="1">
+      <w:start w:val="1"/>
+      <w:numFmt w:val="bullet"/>
+      <w:lvlText w:val="o"/>
+      <w:lvlJc w:val="left"/>
+      <w:pPr>
+        <w:ind w:left="2858" w:hanging="360"/>
+      </w:pPr>
+      <w:rPr>
+        <w:rFonts w:ascii="Courier New" w:hAnsi="Courier New" w:cs="Courier New" w:hint="default"/>
+      </w:rPr>
+    </w:lvl>
+    <w:lvl w:ilvl="2" w:tplc="100C0005" w:tentative="1">
+      <w:start w:val="1"/>
+      <w:numFmt w:val="bullet"/>
+      <w:lvlText w:val=""/>
+      <w:lvlJc w:val="left"/>
+      <w:pPr>
+        <w:ind w:left="3578" w:hanging="360"/>
+      </w:pPr>
+      <w:rPr>
+        <w:rFonts w:ascii="Wingdings" w:hAnsi="Wingdings" w:hint="default"/>
+      </w:rPr>
+    </w:lvl>
+    <w:lvl w:ilvl="3" w:tplc="100C0001" w:tentative="1">
+      <w:start w:val="1"/>
+      <w:numFmt w:val="bullet"/>
+      <w:lvlText w:val=""/>
+      <w:lvlJc w:val="left"/>
+      <w:pPr>
+        <w:ind w:left="4298" w:hanging="360"/>
+      </w:pPr>
+      <w:rPr>
+        <w:rFonts w:ascii="Symbol" w:hAnsi="Symbol" w:hint="default"/>
+      </w:rPr>
+    </w:lvl>
+    <w:lvl w:ilvl="4" w:tplc="100C0003" w:tentative="1">
+      <w:start w:val="1"/>
+      <w:numFmt w:val="bullet"/>
+      <w:lvlText w:val="o"/>
+      <w:lvlJc w:val="left"/>
+      <w:pPr>
+        <w:ind w:left="5018" w:hanging="360"/>
+      </w:pPr>
+      <w:rPr>
+        <w:rFonts w:ascii="Courier New" w:hAnsi="Courier New" w:cs="Courier New" w:hint="default"/>
+      </w:rPr>
+    </w:lvl>
+    <w:lvl w:ilvl="5" w:tplc="100C0005" w:tentative="1">
+      <w:start w:val="1"/>
+      <w:numFmt w:val="bullet"/>
+      <w:lvlText w:val=""/>
+      <w:lvlJc w:val="left"/>
+      <w:pPr>
+        <w:ind w:left="5738" w:hanging="360"/>
+      </w:pPr>
+      <w:rPr>
+        <w:rFonts w:ascii="Wingdings" w:hAnsi="Wingdings" w:hint="default"/>
+      </w:rPr>
+    </w:lvl>
+    <w:lvl w:ilvl="6" w:tplc="100C0001" w:tentative="1">
+      <w:start w:val="1"/>
+      <w:numFmt w:val="bullet"/>
+      <w:lvlText w:val=""/>
+      <w:lvlJc w:val="left"/>
+      <w:pPr>
+        <w:ind w:left="6458" w:hanging="360"/>
+      </w:pPr>
+      <w:rPr>
+        <w:rFonts w:ascii="Symbol" w:hAnsi="Symbol" w:hint="default"/>
+      </w:rPr>
+    </w:lvl>
+    <w:lvl w:ilvl="7" w:tplc="100C0003" w:tentative="1">
+      <w:start w:val="1"/>
+      <w:numFmt w:val="bullet"/>
+      <w:lvlText w:val="o"/>
+      <w:lvlJc w:val="left"/>
+      <w:pPr>
+        <w:ind w:left="7178" w:hanging="360"/>
+      </w:pPr>
+      <w:rPr>
+        <w:rFonts w:ascii="Courier New" w:hAnsi="Courier New" w:cs="Courier New" w:hint="default"/>
+      </w:rPr>
+    </w:lvl>
+    <w:lvl w:ilvl="8" w:tplc="100C0005" w:tentative="1">
+      <w:start w:val="1"/>
+      <w:numFmt w:val="bullet"/>
+      <w:lvlText w:val=""/>
+      <w:lvlJc w:val="left"/>
+      <w:pPr>
+        <w:ind w:left="7898" w:hanging="360"/>
+      </w:pPr>
+      <w:rPr>
+        <w:rFonts w:ascii="Wingdings" w:hAnsi="Wingdings" w:hint="default"/>
+      </w:rPr>
+    </w:lvl>
+  </w:abstractNum>
+  <w:abstractNum w:abstractNumId="8" w15:restartNumberingAfterBreak="0">
+    <w:nsid w:val="4D864EB2"/>
+    <w:multiLevelType w:val="hybridMultilevel"/>
+    <w:tmpl w:val="541C0FA0"/>
+    <w:lvl w:ilvl="0" w:tplc="100C0001">
+      <w:start w:val="1"/>
+      <w:numFmt w:val="bullet"/>
+      <w:lvlText w:val=""/>
+      <w:lvlJc w:val="left"/>
+      <w:pPr>
+        <w:ind w:left="1854" w:hanging="360"/>
+      </w:pPr>
+      <w:rPr>
+        <w:rFonts w:ascii="Symbol" w:hAnsi="Symbol" w:hint="default"/>
+      </w:rPr>
+    </w:lvl>
+    <w:lvl w:ilvl="1" w:tplc="100C0003" w:tentative="1">
+      <w:start w:val="1"/>
+      <w:numFmt w:val="bullet"/>
+      <w:lvlText w:val="o"/>
+      <w:lvlJc w:val="left"/>
+      <w:pPr>
+        <w:ind w:left="2574" w:hanging="360"/>
+      </w:pPr>
+      <w:rPr>
+        <w:rFonts w:ascii="Courier New" w:hAnsi="Courier New" w:cs="Courier New" w:hint="default"/>
+      </w:rPr>
+    </w:lvl>
+    <w:lvl w:ilvl="2" w:tplc="100C0005" w:tentative="1">
+      <w:start w:val="1"/>
+      <w:numFmt w:val="bullet"/>
+      <w:lvlText w:val=""/>
+      <w:lvlJc w:val="left"/>
+      <w:pPr>
+        <w:ind w:left="3294" w:hanging="360"/>
+      </w:pPr>
+      <w:rPr>
+        <w:rFonts w:ascii="Wingdings" w:hAnsi="Wingdings" w:hint="default"/>
+      </w:rPr>
+    </w:lvl>
+    <w:lvl w:ilvl="3" w:tplc="100C0001" w:tentative="1">
+      <w:start w:val="1"/>
+      <w:numFmt w:val="bullet"/>
+      <w:lvlText w:val=""/>
+      <w:lvlJc w:val="left"/>
+      <w:pPr>
+        <w:ind w:left="4014" w:hanging="360"/>
+      </w:pPr>
+      <w:rPr>
+        <w:rFonts w:ascii="Symbol" w:hAnsi="Symbol" w:hint="default"/>
+      </w:rPr>
+    </w:lvl>
+    <w:lvl w:ilvl="4" w:tplc="100C0003" w:tentative="1">
+      <w:start w:val="1"/>
+      <w:numFmt w:val="bullet"/>
+      <w:lvlText w:val="o"/>
+      <w:lvlJc w:val="left"/>
+      <w:pPr>
+        <w:ind w:left="4734" w:hanging="360"/>
+      </w:pPr>
+      <w:rPr>
+        <w:rFonts w:ascii="Courier New" w:hAnsi="Courier New" w:cs="Courier New" w:hint="default"/>
+      </w:rPr>
+    </w:lvl>
+    <w:lvl w:ilvl="5" w:tplc="100C0005" w:tentative="1">
+      <w:start w:val="1"/>
+      <w:numFmt w:val="bullet"/>
+      <w:lvlText w:val=""/>
+      <w:lvlJc w:val="left"/>
+      <w:pPr>
+        <w:ind w:left="5454" w:hanging="360"/>
+      </w:pPr>
+      <w:rPr>
+        <w:rFonts w:ascii="Wingdings" w:hAnsi="Wingdings" w:hint="default"/>
+      </w:rPr>
+    </w:lvl>
+    <w:lvl w:ilvl="6" w:tplc="100C0001" w:tentative="1">
+      <w:start w:val="1"/>
+      <w:numFmt w:val="bullet"/>
+      <w:lvlText w:val=""/>
+      <w:lvlJc w:val="left"/>
+      <w:pPr>
+        <w:ind w:left="6174" w:hanging="360"/>
+      </w:pPr>
+      <w:rPr>
+        <w:rFonts w:ascii="Symbol" w:hAnsi="Symbol" w:hint="default"/>
+      </w:rPr>
+    </w:lvl>
+    <w:lvl w:ilvl="7" w:tplc="100C0003" w:tentative="1">
+      <w:start w:val="1"/>
+      <w:numFmt w:val="bullet"/>
+      <w:lvlText w:val="o"/>
+      <w:lvlJc w:val="left"/>
+      <w:pPr>
+        <w:ind w:left="6894" w:hanging="360"/>
+      </w:pPr>
+      <w:rPr>
+        <w:rFonts w:ascii="Courier New" w:hAnsi="Courier New" w:cs="Courier New" w:hint="default"/>
+      </w:rPr>
+    </w:lvl>
+    <w:lvl w:ilvl="8" w:tplc="100C0005" w:tentative="1">
+      <w:start w:val="1"/>
+      <w:numFmt w:val="bullet"/>
+      <w:lvlText w:val=""/>
+      <w:lvlJc w:val="left"/>
+      <w:pPr>
+        <w:ind w:left="7614" w:hanging="360"/>
+      </w:pPr>
+      <w:rPr>
+        <w:rFonts w:ascii="Wingdings" w:hAnsi="Wingdings" w:hint="default"/>
+      </w:rPr>
+    </w:lvl>
+  </w:abstractNum>
+  <w:abstractNum w:abstractNumId="9" w15:restartNumberingAfterBreak="0">
+    <w:nsid w:val="4FBD4D15"/>
+    <w:multiLevelType w:val="hybridMultilevel"/>
+    <w:tmpl w:val="AEC8A3AE"/>
+    <w:lvl w:ilvl="0" w:tplc="100C0001">
+      <w:start w:val="1"/>
+      <w:numFmt w:val="bullet"/>
+      <w:lvlText w:val=""/>
+      <w:lvlJc w:val="left"/>
+      <w:pPr>
+        <w:ind w:left="1854" w:hanging="360"/>
+      </w:pPr>
+      <w:rPr>
+        <w:rFonts w:ascii="Symbol" w:hAnsi="Symbol" w:hint="default"/>
+      </w:rPr>
+    </w:lvl>
+    <w:lvl w:ilvl="1" w:tplc="100C0003" w:tentative="1">
+      <w:start w:val="1"/>
+      <w:numFmt w:val="bullet"/>
+      <w:lvlText w:val="o"/>
+      <w:lvlJc w:val="left"/>
+      <w:pPr>
+        <w:ind w:left="2574" w:hanging="360"/>
+      </w:pPr>
+      <w:rPr>
+        <w:rFonts w:ascii="Courier New" w:hAnsi="Courier New" w:cs="Courier New" w:hint="default"/>
+      </w:rPr>
+    </w:lvl>
+    <w:lvl w:ilvl="2" w:tplc="100C0005" w:tentative="1">
+      <w:start w:val="1"/>
+      <w:numFmt w:val="bullet"/>
+      <w:lvlText w:val=""/>
+      <w:lvlJc w:val="left"/>
+      <w:pPr>
+        <w:ind w:left="3294" w:hanging="360"/>
+      </w:pPr>
+      <w:rPr>
+        <w:rFonts w:ascii="Wingdings" w:hAnsi="Wingdings" w:hint="default"/>
+      </w:rPr>
+    </w:lvl>
+    <w:lvl w:ilvl="3" w:tplc="100C0001" w:tentative="1">
+      <w:start w:val="1"/>
+      <w:numFmt w:val="bullet"/>
+      <w:lvlText w:val=""/>
+      <w:lvlJc w:val="left"/>
+      <w:pPr>
+        <w:ind w:left="4014" w:hanging="360"/>
+      </w:pPr>
+      <w:rPr>
+        <w:rFonts w:ascii="Symbol" w:hAnsi="Symbol" w:hint="default"/>
+      </w:rPr>
+    </w:lvl>
+    <w:lvl w:ilvl="4" w:tplc="100C0003" w:tentative="1">
+      <w:start w:val="1"/>
+      <w:numFmt w:val="bullet"/>
+      <w:lvlText w:val="o"/>
+      <w:lvlJc w:val="left"/>
+      <w:pPr>
+        <w:ind w:left="4734" w:hanging="360"/>
+      </w:pPr>
+      <w:rPr>
+        <w:rFonts w:ascii="Courier New" w:hAnsi="Courier New" w:cs="Courier New" w:hint="default"/>
+      </w:rPr>
+    </w:lvl>
+    <w:lvl w:ilvl="5" w:tplc="100C0005" w:tentative="1">
+      <w:start w:val="1"/>
+      <w:numFmt w:val="bullet"/>
+      <w:lvlText w:val=""/>
+      <w:lvlJc w:val="left"/>
+      <w:pPr>
+        <w:ind w:left="5454" w:hanging="360"/>
+      </w:pPr>
+      <w:rPr>
+        <w:rFonts w:ascii="Wingdings" w:hAnsi="Wingdings" w:hint="default"/>
+      </w:rPr>
+    </w:lvl>
+    <w:lvl w:ilvl="6" w:tplc="100C0001" w:tentative="1">
+      <w:start w:val="1"/>
+      <w:numFmt w:val="bullet"/>
+      <w:lvlText w:val=""/>
+      <w:lvlJc w:val="left"/>
+      <w:pPr>
+        <w:ind w:left="6174" w:hanging="360"/>
+      </w:pPr>
+      <w:rPr>
+        <w:rFonts w:ascii="Symbol" w:hAnsi="Symbol" w:hint="default"/>
+      </w:rPr>
+    </w:lvl>
+    <w:lvl w:ilvl="7" w:tplc="100C0003" w:tentative="1">
+      <w:start w:val="1"/>
+      <w:numFmt w:val="bullet"/>
+      <w:lvlText w:val="o"/>
+      <w:lvlJc w:val="left"/>
+      <w:pPr>
+        <w:ind w:left="6894" w:hanging="360"/>
+      </w:pPr>
+      <w:rPr>
+        <w:rFonts w:ascii="Courier New" w:hAnsi="Courier New" w:cs="Courier New" w:hint="default"/>
+      </w:rPr>
+    </w:lvl>
+    <w:lvl w:ilvl="8" w:tplc="100C0005" w:tentative="1">
+      <w:start w:val="1"/>
+      <w:numFmt w:val="bullet"/>
+      <w:lvlText w:val=""/>
+      <w:lvlJc w:val="left"/>
+      <w:pPr>
+        <w:ind w:left="7614" w:hanging="360"/>
+      </w:pPr>
+      <w:rPr>
+        <w:rFonts w:ascii="Wingdings" w:hAnsi="Wingdings" w:hint="default"/>
+      </w:rPr>
+    </w:lvl>
+  </w:abstractNum>
+  <w:abstractNum w:abstractNumId="10" w15:restartNumberingAfterBreak="0">
+    <w:nsid w:val="51B85485"/>
+    <w:multiLevelType w:val="hybridMultilevel"/>
+    <w:tmpl w:val="80385980"/>
+    <w:lvl w:ilvl="0" w:tplc="100C0001">
+      <w:start w:val="1"/>
+      <w:numFmt w:val="bullet"/>
+      <w:lvlText w:val=""/>
+      <w:lvlJc w:val="left"/>
+      <w:pPr>
+        <w:ind w:left="2138" w:hanging="360"/>
+      </w:pPr>
+      <w:rPr>
+        <w:rFonts w:ascii="Symbol" w:hAnsi="Symbol" w:hint="default"/>
+      </w:rPr>
+    </w:lvl>
+    <w:lvl w:ilvl="1" w:tplc="100C0003" w:tentative="1">
+      <w:start w:val="1"/>
+      <w:numFmt w:val="bullet"/>
+      <w:lvlText w:val="o"/>
+      <w:lvlJc w:val="left"/>
+      <w:pPr>
+        <w:ind w:left="2858" w:hanging="360"/>
+      </w:pPr>
+      <w:rPr>
+        <w:rFonts w:ascii="Courier New" w:hAnsi="Courier New" w:cs="Courier New" w:hint="default"/>
+      </w:rPr>
+    </w:lvl>
+    <w:lvl w:ilvl="2" w:tplc="100C0005" w:tentative="1">
+      <w:start w:val="1"/>
+      <w:numFmt w:val="bullet"/>
+      <w:lvlText w:val=""/>
+      <w:lvlJc w:val="left"/>
+      <w:pPr>
+        <w:ind w:left="3578" w:hanging="360"/>
+      </w:pPr>
+      <w:rPr>
+        <w:rFonts w:ascii="Wingdings" w:hAnsi="Wingdings" w:hint="default"/>
+      </w:rPr>
+    </w:lvl>
+    <w:lvl w:ilvl="3" w:tplc="100C0001" w:tentative="1">
+      <w:start w:val="1"/>
+      <w:numFmt w:val="bullet"/>
+      <w:lvlText w:val=""/>
+      <w:lvlJc w:val="left"/>
+      <w:pPr>
+        <w:ind w:left="4298" w:hanging="360"/>
+      </w:pPr>
+      <w:rPr>
+        <w:rFonts w:ascii="Symbol" w:hAnsi="Symbol" w:hint="default"/>
+      </w:rPr>
+    </w:lvl>
+    <w:lvl w:ilvl="4" w:tplc="100C0003" w:tentative="1">
+      <w:start w:val="1"/>
+      <w:numFmt w:val="bullet"/>
+      <w:lvlText w:val="o"/>
+      <w:lvlJc w:val="left"/>
+      <w:pPr>
+        <w:ind w:left="5018" w:hanging="360"/>
+      </w:pPr>
+      <w:rPr>
+        <w:rFonts w:ascii="Courier New" w:hAnsi="Courier New" w:cs="Courier New" w:hint="default"/>
+      </w:rPr>
+    </w:lvl>
+    <w:lvl w:ilvl="5" w:tplc="100C0005" w:tentative="1">
+      <w:start w:val="1"/>
+      <w:numFmt w:val="bullet"/>
+      <w:lvlText w:val=""/>
+      <w:lvlJc w:val="left"/>
+      <w:pPr>
+        <w:ind w:left="5738" w:hanging="360"/>
+      </w:pPr>
+      <w:rPr>
+        <w:rFonts w:ascii="Wingdings" w:hAnsi="Wingdings" w:hint="default"/>
+      </w:rPr>
+    </w:lvl>
+    <w:lvl w:ilvl="6" w:tplc="100C0001" w:tentative="1">
+      <w:start w:val="1"/>
+      <w:numFmt w:val="bullet"/>
+      <w:lvlText w:val=""/>
+      <w:lvlJc w:val="left"/>
+      <w:pPr>
+        <w:ind w:left="6458" w:hanging="360"/>
+      </w:pPr>
+      <w:rPr>
+        <w:rFonts w:ascii="Symbol" w:hAnsi="Symbol" w:hint="default"/>
+      </w:rPr>
+    </w:lvl>
+    <w:lvl w:ilvl="7" w:tplc="100C0003" w:tentative="1">
+      <w:start w:val="1"/>
+      <w:numFmt w:val="bullet"/>
+      <w:lvlText w:val="o"/>
+      <w:lvlJc w:val="left"/>
+      <w:pPr>
+        <w:ind w:left="7178" w:hanging="360"/>
+      </w:pPr>
+      <w:rPr>
+        <w:rFonts w:ascii="Courier New" w:hAnsi="Courier New" w:cs="Courier New" w:hint="default"/>
+      </w:rPr>
+    </w:lvl>
+    <w:lvl w:ilvl="8" w:tplc="100C0005" w:tentative="1">
+      <w:start w:val="1"/>
+      <w:numFmt w:val="bullet"/>
+      <w:lvlText w:val=""/>
+      <w:lvlJc w:val="left"/>
+      <w:pPr>
+        <w:ind w:left="7898" w:hanging="360"/>
+      </w:pPr>
+      <w:rPr>
+        <w:rFonts w:ascii="Wingdings" w:hAnsi="Wingdings" w:hint="default"/>
+      </w:rPr>
+    </w:lvl>
+  </w:abstractNum>
+  <w:abstractNum w:abstractNumId="11" w15:restartNumberingAfterBreak="0">
+    <w:nsid w:val="7C1C1971"/>
+    <w:multiLevelType w:val="hybridMultilevel"/>
+    <w:tmpl w:val="013EEFE2"/>
+    <w:lvl w:ilvl="0" w:tplc="100C0001">
+      <w:start w:val="1"/>
+      <w:numFmt w:val="bullet"/>
+      <w:lvlText w:val=""/>
+      <w:lvlJc w:val="left"/>
+      <w:pPr>
+        <w:ind w:left="1854" w:hanging="360"/>
+      </w:pPr>
+      <w:rPr>
+        <w:rFonts w:ascii="Symbol" w:hAnsi="Symbol" w:hint="default"/>
+      </w:rPr>
+    </w:lvl>
+    <w:lvl w:ilvl="1" w:tplc="100C0003" w:tentative="1">
+      <w:start w:val="1"/>
+      <w:numFmt w:val="bullet"/>
+      <w:lvlText w:val="o"/>
+      <w:lvlJc w:val="left"/>
+      <w:pPr>
+        <w:ind w:left="2574" w:hanging="360"/>
+      </w:pPr>
+      <w:rPr>
+        <w:rFonts w:ascii="Courier New" w:hAnsi="Courier New" w:cs="Courier New" w:hint="default"/>
+      </w:rPr>
+    </w:lvl>
+    <w:lvl w:ilvl="2" w:tplc="100C0005" w:tentative="1">
+      <w:start w:val="1"/>
+      <w:numFmt w:val="bullet"/>
+      <w:lvlText w:val=""/>
+      <w:lvlJc w:val="left"/>
+      <w:pPr>
+        <w:ind w:left="3294" w:hanging="360"/>
+      </w:pPr>
+      <w:rPr>
+        <w:rFonts w:ascii="Wingdings" w:hAnsi="Wingdings" w:hint="default"/>
+      </w:rPr>
+    </w:lvl>
+    <w:lvl w:ilvl="3" w:tplc="100C0001" w:tentative="1">
+      <w:start w:val="1"/>
+      <w:numFmt w:val="bullet"/>
+      <w:lvlText w:val=""/>
+      <w:lvlJc w:val="left"/>
+      <w:pPr>
+        <w:ind w:left="4014" w:hanging="360"/>
+      </w:pPr>
+      <w:rPr>
+        <w:rFonts w:ascii="Symbol" w:hAnsi="Symbol" w:hint="default"/>
+      </w:rPr>
+    </w:lvl>
+    <w:lvl w:ilvl="4" w:tplc="100C0003" w:tentative="1">
+      <w:start w:val="1"/>
+      <w:numFmt w:val="bullet"/>
+      <w:lvlText w:val="o"/>
+      <w:lvlJc w:val="left"/>
+      <w:pPr>
+        <w:ind w:left="4734" w:hanging="360"/>
+      </w:pPr>
+      <w:rPr>
+        <w:rFonts w:ascii="Courier New" w:hAnsi="Courier New" w:cs="Courier New" w:hint="default"/>
+      </w:rPr>
+    </w:lvl>
+    <w:lvl w:ilvl="5" w:tplc="100C0005" w:tentative="1">
+      <w:start w:val="1"/>
+      <w:numFmt w:val="bullet"/>
+      <w:lvlText w:val=""/>
+      <w:lvlJc w:val="left"/>
+      <w:pPr>
+        <w:ind w:left="5454" w:hanging="360"/>
+      </w:pPr>
+      <w:rPr>
+        <w:rFonts w:ascii="Wingdings" w:hAnsi="Wingdings" w:hint="default"/>
+      </w:rPr>
+    </w:lvl>
+    <w:lvl w:ilvl="6" w:tplc="100C0001" w:tentative="1">
+      <w:start w:val="1"/>
+      <w:numFmt w:val="bullet"/>
+      <w:lvlText w:val=""/>
+      <w:lvlJc w:val="left"/>
+      <w:pPr>
+        <w:ind w:left="6174" w:hanging="360"/>
+      </w:pPr>
+      <w:rPr>
+        <w:rFonts w:ascii="Symbol" w:hAnsi="Symbol" w:hint="default"/>
+      </w:rPr>
+    </w:lvl>
+    <w:lvl w:ilvl="7" w:tplc="100C0003" w:tentative="1">
+      <w:start w:val="1"/>
+      <w:numFmt w:val="bullet"/>
+      <w:lvlText w:val="o"/>
+      <w:lvlJc w:val="left"/>
+      <w:pPr>
+        <w:ind w:left="6894" w:hanging="360"/>
+      </w:pPr>
+      <w:rPr>
+        <w:rFonts w:ascii="Courier New" w:hAnsi="Courier New" w:cs="Courier New" w:hint="default"/>
+      </w:rPr>
+    </w:lvl>
+    <w:lvl w:ilvl="8" w:tplc="100C0005" w:tentative="1">
+      <w:start w:val="1"/>
+      <w:numFmt w:val="bullet"/>
+      <w:lvlText w:val=""/>
+      <w:lvlJc w:val="left"/>
+      <w:pPr>
+        <w:ind w:left="7614" w:hanging="360"/>
+      </w:pPr>
+      <w:rPr>
+        <w:rFonts w:ascii="Wingdings" w:hAnsi="Wingdings" w:hint="default"/>
+      </w:rPr>
+    </w:lvl>
+  </w:abstractNum>
+  <w:abstractNum w:abstractNumId="12" w15:restartNumberingAfterBreak="0">
+    <w:nsid w:val="7D7A1300"/>
+    <w:multiLevelType w:val="hybridMultilevel"/>
+    <w:tmpl w:val="1E52A36A"/>
+    <w:lvl w:ilvl="0" w:tplc="100C0001">
+      <w:start w:val="1"/>
+      <w:numFmt w:val="bullet"/>
+      <w:lvlText w:val=""/>
+      <w:lvlJc w:val="left"/>
+      <w:pPr>
+        <w:ind w:left="1854" w:hanging="360"/>
+      </w:pPr>
+      <w:rPr>
+        <w:rFonts w:ascii="Symbol" w:hAnsi="Symbol" w:hint="default"/>
+      </w:rPr>
+    </w:lvl>
+    <w:lvl w:ilvl="1" w:tplc="100C0003" w:tentative="1">
+      <w:start w:val="1"/>
+      <w:numFmt w:val="bullet"/>
+      <w:lvlText w:val="o"/>
+      <w:lvlJc w:val="left"/>
+      <w:pPr>
+        <w:ind w:left="2574" w:hanging="360"/>
+      </w:pPr>
+      <w:rPr>
+        <w:rFonts w:ascii="Courier New" w:hAnsi="Courier New" w:cs="Courier New" w:hint="default"/>
+      </w:rPr>
+    </w:lvl>
+    <w:lvl w:ilvl="2" w:tplc="100C0005" w:tentative="1">
+      <w:start w:val="1"/>
+      <w:numFmt w:val="bullet"/>
+      <w:lvlText w:val=""/>
+      <w:lvlJc w:val="left"/>
+      <w:pPr>
+        <w:ind w:left="3294" w:hanging="360"/>
+      </w:pPr>
+      <w:rPr>
+        <w:rFonts w:ascii="Wingdings" w:hAnsi="Wingdings" w:hint="default"/>
+      </w:rPr>
+    </w:lvl>
+    <w:lvl w:ilvl="3" w:tplc="100C0001" w:tentative="1">
+      <w:start w:val="1"/>
+      <w:numFmt w:val="bullet"/>
+      <w:lvlText w:val=""/>
+      <w:lvlJc w:val="left"/>
+      <w:pPr>
+        <w:ind w:left="4014" w:hanging="360"/>
+      </w:pPr>
+      <w:rPr>
+        <w:rFonts w:ascii="Symbol" w:hAnsi="Symbol" w:hint="default"/>
+      </w:rPr>
+    </w:lvl>
+    <w:lvl w:ilvl="4" w:tplc="100C0003" w:tentative="1">
+      <w:start w:val="1"/>
+      <w:numFmt w:val="bullet"/>
+      <w:lvlText w:val="o"/>
+      <w:lvlJc w:val="left"/>
+      <w:pPr>
+        <w:ind w:left="4734" w:hanging="360"/>
+      </w:pPr>
+      <w:rPr>
+        <w:rFonts w:ascii="Courier New" w:hAnsi="Courier New" w:cs="Courier New" w:hint="default"/>
+      </w:rPr>
+    </w:lvl>
+    <w:lvl w:ilvl="5" w:tplc="100C0005" w:tentative="1">
+      <w:start w:val="1"/>
+      <w:numFmt w:val="bullet"/>
+      <w:lvlText w:val=""/>
+      <w:lvlJc w:val="left"/>
+      <w:pPr>
+        <w:ind w:left="5454" w:hanging="360"/>
+      </w:pPr>
+      <w:rPr>
+        <w:rFonts w:ascii="Wingdings" w:hAnsi="Wingdings" w:hint="default"/>
+      </w:rPr>
+    </w:lvl>
+    <w:lvl w:ilvl="6" w:tplc="100C0001" w:tentative="1">
+      <w:start w:val="1"/>
+      <w:numFmt w:val="bullet"/>
+      <w:lvlText w:val=""/>
+      <w:lvlJc w:val="left"/>
+      <w:pPr>
+        <w:ind w:left="6174" w:hanging="360"/>
+      </w:pPr>
+      <w:rPr>
+        <w:rFonts w:ascii="Symbol" w:hAnsi="Symbol" w:hint="default"/>
+      </w:rPr>
+    </w:lvl>
+    <w:lvl w:ilvl="7" w:tplc="100C0003" w:tentative="1">
+      <w:start w:val="1"/>
+      <w:numFmt w:val="bullet"/>
+      <w:lvlText w:val="o"/>
+      <w:lvlJc w:val="left"/>
+      <w:pPr>
+        <w:ind w:left="6894" w:hanging="360"/>
+      </w:pPr>
+      <w:rPr>
+        <w:rFonts w:ascii="Courier New" w:hAnsi="Courier New" w:cs="Courier New" w:hint="default"/>
+      </w:rPr>
+    </w:lvl>
+    <w:lvl w:ilvl="8" w:tplc="100C0005" w:tentative="1">
+      <w:start w:val="1"/>
+      <w:numFmt w:val="bullet"/>
+      <w:lvlText w:val=""/>
+      <w:lvlJc w:val="left"/>
+      <w:pPr>
+        <w:ind w:left="7614" w:hanging="360"/>
+      </w:pPr>
+      <w:rPr>
+        <w:rFonts w:ascii="Wingdings" w:hAnsi="Wingdings" w:hint="default"/>
+      </w:rPr>
+    </w:lvl>
+  </w:abstractNum>
+  <w:num w:numId="1" w16cid:durableId="735782688">
     <w:abstractNumId w:val="0"/>
   </w:num>
-  <w:num w:numId="2">
+  <w:num w:numId="2" w16cid:durableId="1830711799">
+    <w:abstractNumId w:val="4"/>
+  </w:num>
+  <w:num w:numId="3" w16cid:durableId="541097638">
+    <w:abstractNumId w:val="2"/>
+  </w:num>
+  <w:num w:numId="4" w16cid:durableId="1453327021">
+    <w:abstractNumId w:val="5"/>
+  </w:num>
+  <w:num w:numId="5" w16cid:durableId="1728264534">
+    <w:abstractNumId w:val="7"/>
+  </w:num>
+  <w:num w:numId="6" w16cid:durableId="41100417">
+    <w:abstractNumId w:val="1"/>
+  </w:num>
+  <w:num w:numId="7" w16cid:durableId="897519184">
+    <w:abstractNumId w:val="10"/>
+  </w:num>
+  <w:num w:numId="8" w16cid:durableId="1966810875">
+    <w:abstractNumId w:val="5"/>
+  </w:num>
+  <w:num w:numId="9" w16cid:durableId="703752726">
+    <w:abstractNumId w:val="5"/>
+  </w:num>
+  <w:num w:numId="10" w16cid:durableId="143133617">
+    <w:abstractNumId w:val="6"/>
+  </w:num>
+  <w:num w:numId="11" w16cid:durableId="904340058">
     <w:abstractNumId w:val="3"/>
   </w:num>
-  <w:num w:numId="3">
-    <w:abstractNumId w:val="2"/>
+  <w:num w:numId="12" w16cid:durableId="1890143151">
+    <w:abstractNumId w:val="9"/>
   </w:num>
-  <w:num w:numId="4">
-    <w:abstractNumId w:val="4"/>
+  <w:num w:numId="13" w16cid:durableId="1231892882">
+    <w:abstractNumId w:val="11"/>
   </w:num>
-  <w:num w:numId="5">
-    <w:abstractNumId w:val="5"/>
+  <w:num w:numId="14" w16cid:durableId="1491172369">
+    <w:abstractNumId w:val="12"/>
   </w:num>
-  <w:num w:numId="6">
-    <w:abstractNumId w:val="1"/>
+  <w:num w:numId="15" w16cid:durableId="1884364846">
+    <w:abstractNumId w:val="8"/>
   </w:num>
   <w:numIdMacAtCleanup w:val="6"/>
 </w:numbering>
 </file>
 
 <file path=word/styles.xml><?xml version="1.0" encoding="utf-8"?>
-<w:styles xmlns:mc="http://schemas.openxmlformats.org/markup-compatibility/2006" xmlns:r="http://schemas.openxmlformats.org/officeDocument/2006/relationships" xmlns:w="http://schemas.openxmlformats.org/wordprocessingml/2006/main" xmlns:w14="http://schemas.microsoft.com/office/word/2010/wordml" xmlns:w15="http://schemas.microsoft.com/office/word/2012/wordml" xmlns:w16cid="http://schemas.microsoft.com/office/word/2016/wordml/cid" xmlns:w16se="http://schemas.microsoft.com/office/word/2015/wordml/symex" mc:Ignorable="w14 w15 w16se w16cid">
+<w:styles xmlns:mc="http://schemas.openxmlformats.org/markup-compatibility/2006" xmlns:r="http://schemas.openxmlformats.org/officeDocument/2006/relationships" xmlns:w="http://schemas.openxmlformats.org/wordprocessingml/2006/main" xmlns:w14="http://schemas.microsoft.com/office/word/2010/wordml" xmlns:w15="http://schemas.microsoft.com/office/word/2012/wordml" xmlns:w16cex="http://schemas.microsoft.com/office/word/2018/wordml/cex" xmlns:w16cid="http://schemas.microsoft.com/office/word/2016/wordml/cid" xmlns:w16="http://schemas.microsoft.com/office/word/2018/wordml" xmlns:w16sdtdh="http://schemas.microsoft.com/office/word/2020/wordml/sdtdatahash" xmlns:w16se="http://schemas.microsoft.com/office/word/2015/wordml/symex" mc:Ignorable="w14 w15 w16se w16cid w16 w16cex w16sdtdh">
   <w:docDefaults>
     <w:rPrDefault>
       <w:rPr>
@@ -9856,6 +10639,7 @@
     <w:lsdException w:name="HTML Sample" w:semiHidden="1" w:unhideWhenUsed="1"/>
     <w:lsdException w:name="HTML Typewriter" w:semiHidden="1" w:unhideWhenUsed="1"/>
     <w:lsdException w:name="HTML Variable" w:semiHidden="1" w:unhideWhenUsed="1"/>
+    <w:lsdException w:name="Normal Table" w:semiHidden="1" w:unhideWhenUsed="1"/>
     <w:lsdException w:name="annotation subject" w:semiHidden="1" w:unhideWhenUsed="1"/>
     <w:lsdException w:name="No List" w:semiHidden="1" w:unhideWhenUsed="1"/>
     <w:lsdException w:name="Outline List 1" w:semiHidden="1" w:unhideWhenUsed="1"/>
@@ -9898,8 +10682,11 @@
     <w:lsdException w:name="Table Contemporary" w:semiHidden="1" w:unhideWhenUsed="1"/>
     <w:lsdException w:name="Table Elegant" w:semiHidden="1" w:unhideWhenUsed="1"/>
     <w:lsdException w:name="Table Professional" w:semiHidden="1" w:unhideWhenUsed="1"/>
+    <w:lsdException w:name="Table Subtle 1" w:semiHidden="1" w:unhideWhenUsed="1"/>
     <w:lsdException w:name="Table Subtle 2" w:semiHidden="1" w:unhideWhenUsed="1"/>
     <w:lsdException w:name="Table Web 1" w:semiHidden="1" w:unhideWhenUsed="1"/>
+    <w:lsdException w:name="Table Web 2" w:semiHidden="1" w:unhideWhenUsed="1"/>
+    <w:lsdException w:name="Table Web 3" w:semiHidden="1" w:unhideWhenUsed="1"/>
     <w:lsdException w:name="Balloon Text" w:semiHidden="1" w:unhideWhenUsed="1"/>
     <w:lsdException w:name="Table Theme" w:semiHidden="1" w:unhideWhenUsed="1"/>
     <w:lsdException w:name="Placeholder Text" w:semiHidden="1" w:uiPriority="99"/>
@@ -10857,6 +11644,23 @@
       <w:contextualSpacing/>
     </w:pPr>
   </w:style>
+  <w:style w:type="character" w:styleId="Accentuationintense">
+    <w:name w:val="Intense Emphasis"/>
+    <w:basedOn w:val="Policepardfaut"/>
+    <w:uiPriority w:val="21"/>
+    <w:qFormat/>
+    <w:rsid w:val="00F75B32"/>
+    <w:rPr>
+      <w:i/>
+      <w:iCs/>
+      <w:color w:val="4F81BD" w:themeColor="accent1"/>
+    </w:rPr>
+  </w:style>
+  <w:style w:type="character" w:customStyle="1" w:styleId="ui-provider">
+    <w:name w:val="ui-provider"/>
+    <w:basedOn w:val="Policepardfaut"/>
+    <w:rsid w:val="006312BB"/>
+  </w:style>
 </w:styles>
 </file>
 
@@ -11147,8 +11951,29 @@
 </file>
 
 <file path=customXml/item1.xml><?xml version="1.0" encoding="utf-8"?>
-<ct:contentTypeSchema xmlns:ct="http://schemas.microsoft.com/office/2006/metadata/contentType" xmlns:ma="http://schemas.microsoft.com/office/2006/metadata/properties/metaAttributes" ct:_="" ma:_="" ma:contentTypeName="Document" ma:contentTypeID="0x010100556952629042AF4392ABFF79F1535A46" ma:contentTypeVersion="13" ma:contentTypeDescription="Crée un document." ma:contentTypeScope="" ma:versionID="76ca1a273e722317de0ebee775b0eceb">
-  <xsd:schema xmlns:xsd="http://www.w3.org/2001/XMLSchema" xmlns:xs="http://www.w3.org/2001/XMLSchema" xmlns:p="http://schemas.microsoft.com/office/2006/metadata/properties" xmlns:ns3="1be71a9f-368a-4876-9c29-26a4f26a34a2" xmlns:ns4="521153c6-29d6-40b2-abdc-15687e3d4d82" targetNamespace="http://schemas.microsoft.com/office/2006/metadata/properties" ma:root="true" ma:fieldsID="2cc77db3ca4d0898a4f7b53ff2dd9054" ns3:_="" ns4:_="">
+<b:Sources xmlns:b="http://schemas.openxmlformats.org/officeDocument/2006/bibliography" xmlns="http://schemas.openxmlformats.org/officeDocument/2006/bibliography" SelectedStyle="\APA.XSL" StyleName="APA"/>
+</file>
+
+<file path=customXml/item2.xml><?xml version="1.0" encoding="utf-8"?>
+<p:properties xmlns:p="http://schemas.microsoft.com/office/2006/metadata/properties" xmlns:xsi="http://www.w3.org/2001/XMLSchema-instance" xmlns:pc="http://schemas.microsoft.com/office/infopath/2007/PartnerControls">
+  <documentManagement>
+    <_activity xmlns="1be71a9f-368a-4876-9c29-26a4f26a34a2" xsi:nil="true"/>
+  </documentManagement>
+</p:properties>
+</file>
+
+<file path=customXml/item3.xml><?xml version="1.0" encoding="utf-8"?>
+<?mso-contentType ?>
+<FormTemplates xmlns="http://schemas.microsoft.com/sharepoint/v3/contenttype/forms">
+  <Display>DocumentLibraryForm</Display>
+  <Edit>DocumentLibraryForm</Edit>
+  <New>DocumentLibraryForm</New>
+</FormTemplates>
+</file>
+
+<file path=customXml/item4.xml><?xml version="1.0" encoding="utf-8"?>
+<ct:contentTypeSchema xmlns:ct="http://schemas.microsoft.com/office/2006/metadata/contentType" xmlns:ma="http://schemas.microsoft.com/office/2006/metadata/properties/metaAttributes" ct:_="" ma:_="" ma:contentTypeName="Document" ma:contentTypeID="0x010100556952629042AF4392ABFF79F1535A46" ma:contentTypeVersion="15" ma:contentTypeDescription="Crée un document." ma:contentTypeScope="" ma:versionID="97538e8a26a0fc128f67f0bbb9bd74f5">
+  <xsd:schema xmlns:xsd="http://www.w3.org/2001/XMLSchema" xmlns:xs="http://www.w3.org/2001/XMLSchema" xmlns:p="http://schemas.microsoft.com/office/2006/metadata/properties" xmlns:ns3="1be71a9f-368a-4876-9c29-26a4f26a34a2" xmlns:ns4="521153c6-29d6-40b2-abdc-15687e3d4d82" targetNamespace="http://schemas.microsoft.com/office/2006/metadata/properties" ma:root="true" ma:fieldsID="1ddd7f16cbd96250c14150966e472b6b" ns3:_="" ns4:_="">
     <xsd:import namespace="1be71a9f-368a-4876-9c29-26a4f26a34a2"/>
     <xsd:import namespace="521153c6-29d6-40b2-abdc-15687e3d4d82"/>
     <xsd:element name="properties">
@@ -11170,6 +11995,8 @@
                 <xsd:element ref="ns4:SharingHintHash" minOccurs="0"/>
                 <xsd:element ref="ns3:MediaServiceSystemTags" minOccurs="0"/>
                 <xsd:element ref="ns3:MediaServiceSearchProperties" minOccurs="0"/>
+                <xsd:element ref="ns3:MediaServiceDateTaken" minOccurs="0"/>
+                <xsd:element ref="ns3:MediaLengthInSeconds" minOccurs="0"/>
               </xsd:all>
             </xsd:complexType>
           </xsd:element>
@@ -11230,6 +12057,16 @@
     <xsd:element name="MediaServiceSearchProperties" ma:index="20" nillable="true" ma:displayName="MediaServiceSearchProperties" ma:hidden="true" ma:internalName="MediaServiceSearchProperties" ma:readOnly="true">
       <xsd:simpleType>
         <xsd:restriction base="dms:Note"/>
+      </xsd:simpleType>
+    </xsd:element>
+    <xsd:element name="MediaServiceDateTaken" ma:index="21" nillable="true" ma:displayName="MediaServiceDateTaken" ma:hidden="true" ma:indexed="true" ma:internalName="MediaServiceDateTaken" ma:readOnly="true">
+      <xsd:simpleType>
+        <xsd:restriction base="dms:Text"/>
+      </xsd:simpleType>
+    </xsd:element>
+    <xsd:element name="MediaLengthInSeconds" ma:index="22" nillable="true" ma:displayName="MediaLengthInSeconds" ma:hidden="true" ma:internalName="MediaLengthInSeconds" ma:readOnly="true">
+      <xsd:simpleType>
+        <xsd:restriction base="dms:Unknown"/>
       </xsd:simpleType>
     </xsd:element>
   </xsd:schema>
@@ -11367,29 +12204,34 @@
 </ct:contentTypeSchema>
 </file>
 
-<file path=customXml/item2.xml><?xml version="1.0" encoding="utf-8"?>
-<?mso-contentType ?>
-<FormTemplates xmlns="http://schemas.microsoft.com/sharepoint/v3/contenttype/forms">
-  <Display>DocumentLibraryForm</Display>
-  <Edit>DocumentLibraryForm</Edit>
-  <New>DocumentLibraryForm</New>
-</FormTemplates>
+<file path=customXml/itemProps1.xml><?xml version="1.0" encoding="utf-8"?>
+<ds:datastoreItem xmlns:ds="http://schemas.openxmlformats.org/officeDocument/2006/customXml" ds:itemID="{B4BD2991-08EB-4339-A36E-75ADEB3B8411}">
+  <ds:schemaRefs>
+    <ds:schemaRef ds:uri="http://schemas.openxmlformats.org/officeDocument/2006/bibliography"/>
+  </ds:schemaRefs>
+</ds:datastoreItem>
 </file>
 
-<file path=customXml/item3.xml><?xml version="1.0" encoding="utf-8"?>
-<p:properties xmlns:p="http://schemas.microsoft.com/office/2006/metadata/properties" xmlns:xsi="http://www.w3.org/2001/XMLSchema-instance" xmlns:pc="http://schemas.microsoft.com/office/infopath/2007/PartnerControls">
-  <documentManagement>
-    <_activity xmlns="1be71a9f-368a-4876-9c29-26a4f26a34a2" xsi:nil="true"/>
-  </documentManagement>
-</p:properties>
+<file path=customXml/itemProps2.xml><?xml version="1.0" encoding="utf-8"?>
+<ds:datastoreItem xmlns:ds="http://schemas.openxmlformats.org/officeDocument/2006/customXml" ds:itemID="{2319CDB8-A2CD-412D-8359-13E6B4DF1FF4}">
+  <ds:schemaRefs>
+    <ds:schemaRef ds:uri="http://schemas.microsoft.com/office/2006/metadata/properties"/>
+    <ds:schemaRef ds:uri="http://schemas.microsoft.com/office/infopath/2007/PartnerControls"/>
+    <ds:schemaRef ds:uri="1be71a9f-368a-4876-9c29-26a4f26a34a2"/>
+  </ds:schemaRefs>
+</ds:datastoreItem>
 </file>
 
-<file path=customXml/item4.xml><?xml version="1.0" encoding="utf-8"?>
-<b:Sources xmlns:b="http://schemas.openxmlformats.org/officeDocument/2006/bibliography" xmlns="http://schemas.openxmlformats.org/officeDocument/2006/bibliography" SelectedStyle="\APA.XSL" StyleName="APA"/>
+<file path=customXml/itemProps3.xml><?xml version="1.0" encoding="utf-8"?>
+<ds:datastoreItem xmlns:ds="http://schemas.openxmlformats.org/officeDocument/2006/customXml" ds:itemID="{6C3F7A66-EDE3-46FD-83EB-3C265E5D2669}">
+  <ds:schemaRefs>
+    <ds:schemaRef ds:uri="http://schemas.microsoft.com/sharepoint/v3/contenttype/forms"/>
+  </ds:schemaRefs>
+</ds:datastoreItem>
 </file>
 
-<file path=customXml/itemProps1.xml><?xml version="1.0" encoding="utf-8"?>
-<ds:datastoreItem xmlns:ds="http://schemas.openxmlformats.org/officeDocument/2006/customXml" ds:itemID="{2645885A-0D64-4896-9255-6D190B640ECD}">
+<file path=customXml/itemProps4.xml><?xml version="1.0" encoding="utf-8"?>
+<ds:datastoreItem xmlns:ds="http://schemas.openxmlformats.org/officeDocument/2006/customXml" ds:itemID="{57E36D7D-BD3C-44A8-AD23-6CC329D411C2}">
   <ds:schemaRefs>
     <ds:schemaRef ds:uri="http://schemas.microsoft.com/office/2006/metadata/contentType"/>
     <ds:schemaRef ds:uri="http://schemas.microsoft.com/office/2006/metadata/properties/metaAttributes"/>
@@ -11405,30 +12247,4 @@
     <ds:schemaRef ds:uri="http://schemas.microsoft.com/internal/obd"/>
   </ds:schemaRefs>
 </ds:datastoreItem>
-</file>
-
-<file path=customXml/itemProps2.xml><?xml version="1.0" encoding="utf-8"?>
-<ds:datastoreItem xmlns:ds="http://schemas.openxmlformats.org/officeDocument/2006/customXml" ds:itemID="{6C3F7A66-EDE3-46FD-83EB-3C265E5D2669}">
-  <ds:schemaRefs>
-    <ds:schemaRef ds:uri="http://schemas.microsoft.com/sharepoint/v3/contenttype/forms"/>
-  </ds:schemaRefs>
-</ds:datastoreItem>
-</file>
-
-<file path=customXml/itemProps3.xml><?xml version="1.0" encoding="utf-8"?>
-<ds:datastoreItem xmlns:ds="http://schemas.openxmlformats.org/officeDocument/2006/customXml" ds:itemID="{2319CDB8-A2CD-412D-8359-13E6B4DF1FF4}">
-  <ds:schemaRefs>
-    <ds:schemaRef ds:uri="http://schemas.microsoft.com/office/2006/metadata/properties"/>
-    <ds:schemaRef ds:uri="http://schemas.microsoft.com/office/infopath/2007/PartnerControls"/>
-    <ds:schemaRef ds:uri="1be71a9f-368a-4876-9c29-26a4f26a34a2"/>
-  </ds:schemaRefs>
-</ds:datastoreItem>
-</file>
-
-<file path=customXml/itemProps4.xml><?xml version="1.0" encoding="utf-8"?>
-<ds:datastoreItem xmlns:ds="http://schemas.openxmlformats.org/officeDocument/2006/customXml" ds:itemID="{B4BD2991-08EB-4339-A36E-75ADEB3B8411}">
-  <ds:schemaRefs>
-    <ds:schemaRef ds:uri="http://schemas.openxmlformats.org/officeDocument/2006/bibliography"/>
-  </ds:schemaRefs>
-</ds:datastoreItem>
 </file>
</xml_diff>